<commit_message>
Preguntas 4, 5 y 6
</commit_message>
<xml_diff>
--- a/Trabajos/Respuestas/Trabajo Practico N° 3  25-06-25 -- 10-07-25/Cuestionario de DJango.docx
+++ b/Trabajos/Respuestas/Trabajo Practico N° 3  25-06-25 -- 10-07-25/Cuestionario de DJango.docx
@@ -2,8 +2,14 @@
 <file path=word/document.xml><?xml version="1.0" encoding="utf-8"?>
 <w:document xmlns:wpc="http://schemas.microsoft.com/office/word/2010/wordprocessingCanvas" xmlns:cx="http://schemas.microsoft.com/office/drawing/2014/chartex" xmlns:mc="http://schemas.openxmlformats.org/markup-compatibility/2006" xmlns:o="urn:schemas-microsoft-com:office:office" xmlns:r="http://schemas.openxmlformats.org/officeDocument/2006/relationships" xmlns:m="http://schemas.openxmlformats.org/officeDocument/2006/math" xmlns:v="urn:schemas-microsoft-com:vml" xmlns:wp14="http://schemas.microsoft.com/office/word/2010/wordprocessingDrawing" xmlns:wp="http://schemas.openxmlformats.org/drawingml/2006/wordprocessingDrawing" xmlns:w10="urn:schemas-microsoft-com:office:word" xmlns:w="http://schemas.openxmlformats.org/wordprocessingml/2006/main" xmlns:w14="http://schemas.microsoft.com/office/word/2010/wordml" xmlns:w15="http://schemas.microsoft.com/office/word/2012/wordml" xmlns:w16se="http://schemas.microsoft.com/office/word/2015/wordml/symex" xmlns:wpg="http://schemas.microsoft.com/office/word/2010/wordprocessingGroup" xmlns:wpi="http://schemas.microsoft.com/office/word/2010/wordprocessingInk" xmlns:wne="http://schemas.microsoft.com/office/word/2006/wordml" xmlns:wps="http://schemas.microsoft.com/office/word/2010/wordprocessingShape" mc:Ignorable="w14 w15 w16se wp14">
   <w:body>
+    <w:p>
+      <w:pPr>
+        <w:rPr>
+          <w:sz w:val="2"/>
+        </w:rPr>
+      </w:pPr>
+    </w:p>
     <w:p/>
-    <w:p/>
     <w:p>
       <w:pPr>
         <w:jc w:val="center"/>
@@ -13,7 +19,21 @@
           <w:b/>
           <w:bCs/>
         </w:rPr>
-        <w:t>Trabajo práctico N°3 - Laboratorio de Algoritmos y Estructuras de Datos</w:t>
+        <w:t>Trab</w:t>
+      </w:r>
+      <w:r>
+        <w:rPr>
+          <w:b/>
+          <w:bCs/>
+        </w:rPr>
+        <w:t>ajo práctico N°3 - Laboratorio De Algoritmos Y Estructuras D</w:t>
+      </w:r>
+      <w:r>
+        <w:rPr>
+          <w:b/>
+          <w:bCs/>
+        </w:rPr>
+        <w:t>e Datos</w:t>
       </w:r>
     </w:p>
     <w:p>
@@ -94,15 +114,33 @@
     </w:p>
     <w:p>
       <w:r>
+        <w:rPr>
+          <w:b/>
+        </w:rPr>
         <w:lastRenderedPageBreak/>
-        <w:t xml:space="preserve">1- ¿Qué es </w:t>
-      </w:r>
-      <w:proofErr w:type="spellStart"/>
-      <w:r>
+        <w:t>1-</w:t>
+      </w:r>
+      <w:r>
+        <w:t xml:space="preserve"> </w:t>
+      </w:r>
+      <w:r>
+        <w:rPr>
+          <w:b/>
+        </w:rPr>
+        <w:t xml:space="preserve">¿Qué es </w:t>
+      </w:r>
+      <w:proofErr w:type="spellStart"/>
+      <w:r>
+        <w:rPr>
+          <w:b/>
+        </w:rPr>
         <w:t>django</w:t>
       </w:r>
       <w:proofErr w:type="spellEnd"/>
       <w:r>
+        <w:rPr>
+          <w:b/>
+        </w:rPr>
         <w:t xml:space="preserve"> y por qué lo usaríamos?</w:t>
       </w:r>
     </w:p>
@@ -134,21 +172,15 @@
         <w:t xml:space="preserve"> </w:t>
       </w:r>
       <w:r>
-        <w:t>de desarrollo web de alto nivel creado con Python, pensado para facilitar la creación de sitios web completos, seguros y escalables. Su propósito es reducir al mínimo el tiempo y el esfuerzo necesario para desarrollar una aplicación web desde cero, ofrecie</w:t>
-      </w:r>
-      <w:r>
-        <w:t>ndo herramientas listas para usar que resuelven tareas comunes del desarrollo. Gracias a esto, Django permite que un desarrollador pase de la idea al sitio funcional en apenas unas horas, sin sacrificar calidad ni seguridad.</w:t>
-      </w:r>
-    </w:p>
-    <w:p>
-      <w:pPr>
-        <w:jc w:val="both"/>
-      </w:pPr>
-      <w:r>
-        <w:t xml:space="preserve">Una de las mayores ventajas de </w:t>
-      </w:r>
-      <w:r>
-        <w:t xml:space="preserve">Django es que automatiza muchos de los procesos del desarrollo </w:t>
+        <w:t>de desarrollo web de alto nivel creado con Python, pensado para facilitar la creación de sitios web completos, seguros y escalables. Su propósito es reducir al mínimo el tiempo y el esfuerzo necesario para desarrollar una aplicación web desde cero, ofreciendo herramientas listas para usar que resuelven tareas comunes del desarrollo. Gracias a esto, Django permite que un desarrollador pase de la idea al sitio funcional en apenas unas horas, sin sacrificar calidad ni seguridad.</w:t>
+      </w:r>
+    </w:p>
+    <w:p>
+      <w:pPr>
+        <w:jc w:val="both"/>
+      </w:pPr>
+      <w:r>
+        <w:t xml:space="preserve">Una de las mayores ventajas de Django es que automatiza muchos de los procesos del desarrollo </w:t>
       </w:r>
       <w:proofErr w:type="spellStart"/>
       <w:r>
@@ -156,35 +188,24 @@
       </w:r>
       <w:proofErr w:type="spellEnd"/>
       <w:r>
-        <w:t>, lo cual lo convierte en una excelente opción incluso para quienes solo manejan conocimientos básicos de HTML, CSS y JavaScript. No es necesario construir a mano formularios, sistemas d</w:t>
-      </w:r>
-      <w:r>
-        <w:t>e usuarios, paneles de administración, enlaces entre páginas o conexiones con bases de datos, Django ya incluye módulos que hacen todo eso de forma automática y coherente. Esto agiliza enormemente el desarrollo, al punto que, en palabras del equipo oficial</w:t>
-      </w:r>
-      <w:r>
-        <w:t>, Django está diseñado para que "puedas concentrarte en escribir tu aplicación sin tener que reinventar la rueda".</w:t>
-      </w:r>
-    </w:p>
-    <w:p>
-      <w:pPr>
-        <w:jc w:val="both"/>
-      </w:pPr>
-      <w:r>
-        <w:t>Además, se trata de un software gratuito y de código abierto, lo que significa que cualquier persona puede usarlo, adaptarlo o colaborar en s</w:t>
-      </w:r>
-      <w:r>
-        <w:t>u mejora sin restricciones. Su comunidad es amplia y activa, lo que facilita encontrar documentación, foros de ayuda y ejemplos prácticos de todo tipo.</w:t>
-      </w:r>
-    </w:p>
-    <w:p>
-      <w:pPr>
-        <w:jc w:val="both"/>
-      </w:pPr>
-      <w:r>
-        <w:t>Otro de los pilares fundamentales de Django es su enfoque en la seguridad. Desde el inicio, ofrece prote</w:t>
-      </w:r>
-      <w:r>
-        <w:t xml:space="preserve">cción contra errores comunes que pueden comprometer un sitio web, como la inyección de SQL, los scripts maliciosos entre sitios, el </w:t>
+        <w:t>, lo cual lo convierte en una excelente opción incluso para quienes solo manejan conocimientos básicos de HTML, CSS y JavaScript. No es necesario construir a mano formularios, sistemas de usuarios, paneles de administración, enlaces entre páginas o conexiones con bases de datos, Django ya incluye módulos que hacen todo eso de forma automática y coherente. Esto agiliza enormemente el desarrollo, al punto que, en palabras del equipo oficial, Django está diseñado para que "puedas concentrarte en escribir tu aplicación sin tener que reinventar la rueda".</w:t>
+      </w:r>
+    </w:p>
+    <w:p>
+      <w:pPr>
+        <w:jc w:val="both"/>
+      </w:pPr>
+      <w:r>
+        <w:t>Además, se trata de un software gratuito y de código abierto, lo que significa que cualquier persona puede usarlo, adaptarlo o colaborar en su mejora sin restricciones. Su comunidad es amplia y activa, lo que facilita encontrar documentación, foros de ayuda y ejemplos prácticos de todo tipo.</w:t>
+      </w:r>
+    </w:p>
+    <w:p>
+      <w:pPr>
+        <w:ind w:left="1440" w:hanging="1440"/>
+        <w:jc w:val="both"/>
+      </w:pPr>
+      <w:r>
+        <w:t xml:space="preserve">Otro de los pilares fundamentales de Django es su enfoque en la seguridad. Desde el inicio, ofrece protección contra errores comunes que pueden comprometer un sitio web, como la inyección de SQL, los scripts maliciosos entre sitios, el </w:t>
       </w:r>
       <w:proofErr w:type="spellStart"/>
       <w:r>
@@ -192,10 +213,7 @@
       </w:r>
       <w:proofErr w:type="spellEnd"/>
       <w:r>
-        <w:t xml:space="preserve"> o la falsificación de solicitudes (CSRF). También incluye un sistema de autenticación robusto que permite gesti</w:t>
-      </w:r>
-      <w:r>
-        <w:t>onar usuarios, sesiones y contraseñas de manera segura.</w:t>
+        <w:t xml:space="preserve"> o la falsificación de solicitudes (CSRF). También incluye un sistema de autenticación robusto que permite gestionar usuarios, sesiones y contraseñas de manera segura.</w:t>
       </w:r>
     </w:p>
     <w:p>
@@ -220,24 +238,15 @@
         <w:footnoteReference w:id="2"/>
       </w:r>
       <w:r>
-        <w:t xml:space="preserve"> que permite generar páginas HTML dinámicas sin mezclar la lógica de programación con el contenido visual. Esto hace que sea muy senc</w:t>
-      </w:r>
-      <w:r>
-        <w:t>illo integrar hojas de estilo (CSS) y scripts (JavaScript) sin necesidad de conocimientos avanzados, el desarrollador puede concentrarse en la estructura general del sitio y dejar que Django se encargue de unir todo detrás de escena.</w:t>
-      </w:r>
-    </w:p>
-    <w:p>
-      <w:pPr>
-        <w:jc w:val="both"/>
-      </w:pPr>
-      <w:r>
-        <w:t xml:space="preserve">Finalmente, Django se </w:t>
-      </w:r>
-      <w:r>
-        <w:t>destaca por su capacidad de escalar. Grandes empresas, organizaciones gubernamentales y plataformas científicas lo han usado con éxito para proyectos que manejan miles o millones de usuarios. Su arquitectura flexible lo hace ideal tanto para sitios simples</w:t>
-      </w:r>
-      <w:r>
-        <w:t xml:space="preserve"> como para sistemas complejos que necesitan soportar mucho tráfico y datos.</w:t>
+        <w:t xml:space="preserve"> que permite generar páginas HTML dinámicas sin mezclar la lógica de programación con el contenido visual. Esto hace que sea muy sencillo integrar hojas de estilo (CSS) y scripts (JavaScript) sin necesidad de conocimientos avanzados, el desarrollador puede concentrarse en la estructura general del sitio y dejar que Django se encargue de unir todo detrás de escena.</w:t>
+      </w:r>
+    </w:p>
+    <w:p>
+      <w:pPr>
+        <w:jc w:val="both"/>
+      </w:pPr>
+      <w:r>
+        <w:t>Finalmente, Django se destaca por su capacidad de escalar. Grandes empresas, organizaciones gubernamentales y plataformas científicas lo han usado con éxito para proyectos que manejan miles o millones de usuarios. Su arquitectura flexible lo hace ideal tanto para sitios simples como para sistemas complejos que necesitan soportar mucho tráfico y datos.</w:t>
       </w:r>
     </w:p>
     <w:p>
@@ -253,10 +262,7 @@
       </w:r>
       <w:proofErr w:type="spellEnd"/>
       <w:r>
-        <w:t xml:space="preserve"> robusto, accesible y bien diseñado, que permite construir aplicaciones web de manera rápida, segura y profesional. Para quienes ya dominan Pyt</w:t>
-      </w:r>
-      <w:r>
-        <w:t xml:space="preserve">hon y tienen una base en tecnologías web, representa una herramienta ideal para llevar proyectos del papel a internet con </w:t>
+        <w:t xml:space="preserve"> robusto, accesible y bien diseñado, que permite construir aplicaciones web de manera rápida, segura y profesional. Para quienes ya dominan Python y tienen una base en tecnologías web, representa una herramienta ideal para llevar proyectos del papel a internet con </w:t>
       </w:r>
       <w:r>
         <w:lastRenderedPageBreak/>
@@ -277,39 +283,71 @@
     </w:p>
     <w:p/>
     <w:p>
-      <w:r>
+      <w:pPr>
+        <w:rPr>
+          <w:b/>
+        </w:rPr>
+      </w:pPr>
+      <w:r>
+        <w:rPr>
+          <w:b/>
+        </w:rPr>
         <w:t>2- ¿Qué es el patrón MTV (</w:t>
       </w:r>
       <w:proofErr w:type="spellStart"/>
       <w:r>
+        <w:rPr>
+          <w:b/>
+        </w:rPr>
         <w:t>Model</w:t>
       </w:r>
       <w:proofErr w:type="spellEnd"/>
       <w:r>
+        <w:rPr>
+          <w:b/>
+        </w:rPr>
         <w:t>-</w:t>
       </w:r>
       <w:proofErr w:type="spellStart"/>
       <w:r>
+        <w:rPr>
+          <w:b/>
+        </w:rPr>
         <w:t>Template</w:t>
       </w:r>
       <w:proofErr w:type="spellEnd"/>
       <w:r>
+        <w:rPr>
+          <w:b/>
+        </w:rPr>
         <w:t xml:space="preserve">-View) en </w:t>
       </w:r>
       <w:proofErr w:type="spellStart"/>
       <w:r>
+        <w:rPr>
+          <w:b/>
+        </w:rPr>
         <w:t>django</w:t>
       </w:r>
       <w:proofErr w:type="spellEnd"/>
       <w:r>
+        <w:rPr>
+          <w:b/>
+        </w:rPr>
         <w:t xml:space="preserve">? (simplificado de MVC). </w:t>
       </w:r>
       <w:proofErr w:type="spellStart"/>
       <w:r>
+        <w:rPr>
+          <w:b/>
+        </w:rPr>
         <w:t>Compará</w:t>
       </w:r>
       <w:proofErr w:type="spellEnd"/>
       <w:r>
+        <w:rPr>
+          <w:b/>
+        </w:rPr>
         <w:t xml:space="preserve"> MTV con MVC.</w:t>
       </w:r>
     </w:p>
@@ -318,10 +356,7 @@
         <w:jc w:val="both"/>
       </w:pPr>
       <w:r>
-        <w:t xml:space="preserve">Django se basa en un enfoque estructurado para organizar </w:t>
-      </w:r>
-      <w:r>
-        <w:t xml:space="preserve">el código de una aplicación web, utilizando un patrón de diseño llamado MTV, que significa </w:t>
+        <w:t xml:space="preserve">Django se basa en un enfoque estructurado para organizar el código de una aplicación web, utilizando un patrón de diseño llamado MTV, que significa </w:t>
       </w:r>
       <w:proofErr w:type="spellStart"/>
       <w:r>
@@ -353,57 +388,31 @@
       </w:r>
       <w:proofErr w:type="spellEnd"/>
       <w:r>
-        <w:t>, ampliamente utilizado en el desarrollo de software par</w:t>
-      </w:r>
-      <w:r>
-        <w:t>a separar la lógica de una aplicación en tres partes principales: los datos, la interfaz y el control. Comprender cómo funciona MVC permite entender mejor la propuesta de Django y por qué su modelo MTV representa una versión simplificada y especializada pa</w:t>
-      </w:r>
-      <w:r>
-        <w:t>ra el desarrollo web.</w:t>
-      </w:r>
-    </w:p>
-    <w:p>
-      <w:pPr>
-        <w:jc w:val="both"/>
-      </w:pPr>
-      <w:r>
-        <w:t>En el patrón clásico MVC, el Modelo representa la estructura de los datos y la lógica que permite acceder a ellos. Se encarga de definir cómo se guardan, se consultan y se relacionan los datos en una aplicación. La Vista, por otro lad</w:t>
-      </w:r>
-      <w:r>
-        <w:t>o, es el componente que muestra esos datos al usuario, es decir, la interfaz v</w:t>
-      </w:r>
-      <w:bookmarkStart w:id="0" w:name="_GoBack"/>
-      <w:bookmarkEnd w:id="0"/>
-      <w:r>
-        <w:t>isible, habitualmente construida en HTML y otros lenguajes de presentación. Por último, el Controlador es el encargado de manejar la lógica entre ambas partes: recibe las accione</w:t>
-      </w:r>
-      <w:r>
-        <w:t>s del usuario (como clics o envíos de formularios), decide cómo procesarlas, accede o modifica datos a través del modelo, y luego determina qué vista debe ser mostrada como respuesta.</w:t>
-      </w:r>
-    </w:p>
-    <w:p>
-      <w:pPr>
-        <w:jc w:val="both"/>
-      </w:pPr>
-      <w:r>
-        <w:t xml:space="preserve">Este enfoque permite una separación clara de responsabilidades. Gracias </w:t>
-      </w:r>
-      <w:r>
-        <w:t>a ello, un desarrollador puede modificar la interfaz visual sin tocar la lógica interna, o cambiar cómo se almacenan los datos sin necesidad de alterar las vistas. Esta división también facilita el trabajo en equipo, permitiendo que distintas personas trab</w:t>
-      </w:r>
-      <w:r>
-        <w:t>ajen sobre distintas capas sin interferirse.</w:t>
-      </w:r>
-    </w:p>
-    <w:p>
-      <w:pPr>
-        <w:jc w:val="both"/>
-      </w:pPr>
-      <w:r>
-        <w:t xml:space="preserve">Ahora bien, Django no utiliza exactamente este patrón. Aunque comparte la misma idea de dividir responsabilidades, redefine los nombres y funciones de los componentes para adaptarlos mejor al entorno web y a su </w:t>
-      </w:r>
-      <w:r>
-        <w:t xml:space="preserve">arquitectura interna. Así es como surge el patrón MTV, una interpretación específica que mantiene la esencia de </w:t>
+        <w:t>, ampliamente utilizado en el desarrollo de software para separar la lógica de una aplicación en tres partes principales: los datos, la interfaz y el control. Comprender cómo funciona MVC permite entender mejor la propuesta de Django y por qué su modelo MTV representa una versión simplificada y especializada para el desarrollo web.</w:t>
+      </w:r>
+    </w:p>
+    <w:p>
+      <w:pPr>
+        <w:jc w:val="both"/>
+      </w:pPr>
+      <w:r>
+        <w:t>En el patrón clásico MVC, el Modelo representa la estructura de los datos y la lógica que permite acceder a ellos. Se encarga de definir cómo se guardan, se consultan y se relacionan los datos en una aplicación. La Vista, por otro lado, es el componente que muestra esos datos al usuario, es decir, la interfaz visible, habitualmente construida en HTML y otros lenguajes de presentación. Por último, el Controlador es el encargado de manejar la lógica entre ambas partes: recibe las acciones del usuario (como clics o envíos de formularios), decide cómo procesarlas, accede o modifica datos a través del modelo, y luego determina qué vista debe ser mostrada como respuesta.</w:t>
+      </w:r>
+    </w:p>
+    <w:p>
+      <w:pPr>
+        <w:jc w:val="both"/>
+      </w:pPr>
+      <w:r>
+        <w:t>Este enfoque permite una separación clara de responsabilidades. Gracias a ello, un desarrollador puede modificar la interfaz visual sin tocar la lógica interna, o cambiar cómo se almacenan los datos sin necesidad de alterar las vistas. Esta división también facilita el trabajo en equipo, permitiendo que distintas personas trabajen sobre distintas capas sin interferirse.</w:t>
+      </w:r>
+    </w:p>
+    <w:p>
+      <w:pPr>
+        <w:jc w:val="both"/>
+      </w:pPr>
+      <w:r>
+        <w:t xml:space="preserve">Ahora bien, Django no utiliza exactamente este patrón. Aunque comparte la misma idea de dividir responsabilidades, redefine los nombres y funciones de los componentes para adaptarlos mejor al entorno web y a su arquitectura interna. Así es como surge el patrón MTV, una interpretación específica que mantiene la esencia de </w:t>
       </w:r>
       <w:proofErr w:type="gramStart"/>
       <w:r>
@@ -419,13 +428,7 @@
         <w:jc w:val="both"/>
       </w:pPr>
       <w:r>
-        <w:t>En Django, el Modelo sigue cumpliendo el mismo propósito que en MVC: representa la estructura</w:t>
-      </w:r>
-      <w:r>
-        <w:t xml:space="preserve"> de datos y gestiona el acceso a la base de datos mediante un sistema ORM que simplifica las consultas y relaciones. La Vista, sin embargo, no es la parte visual como en MVC, sino una función de Python que recibe la petición del usuario, interactúa con los</w:t>
-      </w:r>
-      <w:r>
-        <w:t xml:space="preserve"> modelos para obtener o modificar información, y luego entrega una respuesta. Finalmente, el </w:t>
+        <w:t xml:space="preserve">En Django, el Modelo sigue cumpliendo el mismo propósito que en MVC: representa la estructura de datos y gestiona el acceso a la base de datos mediante un sistema ORM que simplifica las consultas y relaciones. La Vista, sin embargo, no es la parte visual como en MVC, sino una función de Python que recibe la petición del usuario, interactúa con los modelos para obtener o modificar información, y luego entrega una respuesta. Finalmente, el </w:t>
       </w:r>
       <w:proofErr w:type="spellStart"/>
       <w:r>
@@ -441,10 +444,7 @@
         <w:jc w:val="both"/>
       </w:pPr>
       <w:r>
-        <w:t>En l</w:t>
-      </w:r>
-      <w:r>
-        <w:t>a práctica, el flujo de funcionamiento del patrón MTV es el siguiente:</w:t>
+        <w:t>En la práctica, el flujo de funcionamiento del patrón MTV es el siguiente:</w:t>
       </w:r>
     </w:p>
     <w:p>
@@ -480,10 +480,7 @@
         <w:jc w:val="both"/>
       </w:pPr>
       <w:r>
-        <w:t>La vista consulta o</w:t>
-      </w:r>
-      <w:r>
-        <w:t xml:space="preserve"> modifica datos a través del modelo si es necesario.</w:t>
+        <w:t>La vista consulta o modifica datos a través del modelo si es necesario.</w:t>
       </w:r>
     </w:p>
     <w:p>
@@ -523,13 +520,10 @@
       <w:pPr>
         <w:jc w:val="both"/>
       </w:pPr>
-      <w:bookmarkStart w:id="1" w:name="_heading=h.gwd2uw6e5qbq" w:colFirst="0" w:colLast="0"/>
-      <w:bookmarkEnd w:id="1"/>
-      <w:r>
-        <w:t>Este</w:t>
-      </w:r>
-      <w:r>
-        <w:t xml:space="preserve"> sistema es más simple que MVC porque Django actúa internamente como el controlador, eliminando la necesidad de que el desarrollador lo implemente directamente. Según se explica en </w:t>
+      <w:bookmarkStart w:id="0" w:name="_heading=h.gwd2uw6e5qbq" w:colFirst="0" w:colLast="0"/>
+      <w:bookmarkEnd w:id="0"/>
+      <w:r>
+        <w:t xml:space="preserve">Este sistema es más simple que MVC porque Django actúa internamente como el controlador, eliminando la necesidad de que el desarrollador lo implemente directamente. Según se explica en </w:t>
       </w:r>
       <w:hyperlink r:id="rId10">
         <w:proofErr w:type="spellStart"/>
@@ -543,39 +537,39 @@
         <w:proofErr w:type="spellEnd"/>
       </w:hyperlink>
       <w:r>
-        <w:t>, el patrón MVT “elimina la necesidad de un controlador explícito, ya que el marco de trabajo Django maneja esa parte por medio de su sistema de vistas”. Es decir, lo que en otros entornos se define c</w:t>
-      </w:r>
-      <w:r>
-        <w:t>omo "controlador", Django lo resuelve con su propio motor de enrutamiento y sus vistas, lo que simplifica mucho el código sin perder control ni flexibilidad.</w:t>
-      </w:r>
-    </w:p>
-    <w:p>
-      <w:pPr>
-        <w:jc w:val="both"/>
-      </w:pPr>
-    </w:p>
-    <w:p>
-      <w:pPr>
-        <w:jc w:val="both"/>
-      </w:pPr>
-      <w:r>
-        <w:t xml:space="preserve">3- </w:t>
-      </w:r>
-      <w:r>
-        <w:t xml:space="preserve">¿Qué entendemos por </w:t>
-      </w:r>
-      <w:r>
-        <w:t>app</w:t>
-      </w:r>
-      <w:r>
-        <w:t xml:space="preserve"> en </w:t>
-      </w:r>
-      <w:proofErr w:type="spellStart"/>
-      <w:r>
+        <w:t>, el patrón MVT “elimina la necesidad de un controlador explícito, ya que el marco de trabajo Django maneja esa parte por medio de su sistema de vistas”. Es decir, lo que en otros entornos se define como "controlador", Django lo resuelve con su propio motor de enrutamiento y sus vistas, lo que simplifica mucho el código sin perder control ni flexibilidad.</w:t>
+      </w:r>
+    </w:p>
+    <w:p>
+      <w:pPr>
+        <w:jc w:val="both"/>
+      </w:pPr>
+    </w:p>
+    <w:p>
+      <w:pPr>
+        <w:jc w:val="both"/>
+        <w:rPr>
+          <w:b/>
+        </w:rPr>
+      </w:pPr>
+      <w:r>
+        <w:rPr>
+          <w:b/>
+        </w:rPr>
+        <w:t xml:space="preserve">3- ¿Qué entendemos por app en </w:t>
+      </w:r>
+      <w:proofErr w:type="spellStart"/>
+      <w:r>
+        <w:rPr>
+          <w:b/>
+        </w:rPr>
         <w:t>django</w:t>
       </w:r>
       <w:proofErr w:type="spellEnd"/>
       <w:r>
+        <w:rPr>
+          <w:b/>
+        </w:rPr>
         <w:t>?</w:t>
       </w:r>
     </w:p>
@@ -727,11 +721,1976 @@
     <w:p>
       <w:pPr>
         <w:jc w:val="both"/>
-      </w:pPr>
+        <w:rPr>
+          <w:b/>
+        </w:rPr>
+      </w:pPr>
+      <w:r>
+        <w:rPr>
+          <w:b/>
+        </w:rPr>
+        <w:t xml:space="preserve">4- ¿Qué es el flujo </w:t>
+      </w:r>
+      <w:proofErr w:type="spellStart"/>
+      <w:r>
+        <w:rPr>
+          <w:b/>
+          <w:i/>
+          <w:iCs/>
+        </w:rPr>
+        <w:t>request</w:t>
+      </w:r>
+      <w:proofErr w:type="spellEnd"/>
+      <w:r>
+        <w:rPr>
+          <w:b/>
+          <w:i/>
+          <w:iCs/>
+        </w:rPr>
+        <w:t>-response</w:t>
+      </w:r>
+      <w:r>
+        <w:rPr>
+          <w:b/>
+        </w:rPr>
+        <w:t xml:space="preserve"> en </w:t>
+      </w:r>
+      <w:proofErr w:type="spellStart"/>
+      <w:r>
+        <w:rPr>
+          <w:b/>
+        </w:rPr>
+        <w:t>django</w:t>
+      </w:r>
+      <w:proofErr w:type="spellEnd"/>
+      <w:r>
+        <w:rPr>
+          <w:b/>
+        </w:rPr>
+        <w:t>?</w:t>
+      </w:r>
+    </w:p>
+    <w:p>
+      <w:pPr>
+        <w:jc w:val="both"/>
+      </w:pPr>
+      <w:r>
+        <w:t xml:space="preserve">En el corazón de cualquier aplicación web construida con Django se encuentra un proceso fundamental conocido como el </w:t>
+      </w:r>
+      <w:r>
+        <w:rPr>
+          <w:bCs/>
+        </w:rPr>
+        <w:t xml:space="preserve">flujo </w:t>
+      </w:r>
+      <w:proofErr w:type="spellStart"/>
+      <w:r>
+        <w:rPr>
+          <w:bCs/>
+        </w:rPr>
+        <w:t>request</w:t>
+      </w:r>
+      <w:proofErr w:type="spellEnd"/>
+      <w:r>
+        <w:rPr>
+          <w:bCs/>
+        </w:rPr>
+        <w:t>-response</w:t>
+      </w:r>
+      <w:r>
+        <w:t>.</w:t>
+      </w:r>
+      <w:r>
+        <w:t xml:space="preserve"> Este flujo representa el ciclo </w:t>
+      </w:r>
+      <w:r>
+        <w:t>de una solicitud (</w:t>
+      </w:r>
+      <w:proofErr w:type="spellStart"/>
+      <w:r>
+        <w:t>request</w:t>
+      </w:r>
+      <w:proofErr w:type="spellEnd"/>
+      <w:r>
+        <w:t>) realizada por un usuario a un servidor, y la respuesta (response) que el servidor le devuelve. Comprender cómo funciona este mecanismo en Django es esencial para entender el funcionamiento de las vistas, los métodos HTTP y, en última instancia, la lógica de cualquier sitio web dinámico.</w:t>
+      </w:r>
+    </w:p>
+    <w:p>
+      <w:pPr>
+        <w:jc w:val="both"/>
+      </w:pPr>
+      <w:r>
+        <w:t xml:space="preserve">Cuando un usuario accede a una página web, lo que realmente está haciendo es enviar una </w:t>
+      </w:r>
+      <w:r>
+        <w:rPr>
+          <w:bCs/>
+        </w:rPr>
+        <w:t>solicitud HTTP</w:t>
+      </w:r>
+      <w:r>
+        <w:t xml:space="preserve"> al servidor. Esta solicitud llega al proyecto de Django, donde comienza el flujo interno. Django recibe esa solicitud y la encapsula en un objeto llamado </w:t>
+      </w:r>
+      <w:proofErr w:type="spellStart"/>
+      <w:r>
+        <w:t>HttpRequest</w:t>
+      </w:r>
+      <w:proofErr w:type="spellEnd"/>
+      <w:r>
+        <w:t xml:space="preserve">, una estructura que contiene toda la información relevante: la URL que el usuario pidió, el tipo de método HTTP que usó (como GET o POST), los datos que pudo haber enviado, las cabeceras, cookies, y más. Este objeto es el punto de partida del proceso y es pasado a la vista correspondiente para que sea procesado. Según la documentación oficial, </w:t>
+      </w:r>
+      <w:hyperlink r:id="rId12" w:anchor="django.http.HttpRequest" w:tgtFrame="_new" w:history="1">
+        <w:r>
+          <w:rPr>
+            <w:rStyle w:val="Hipervnculo"/>
+          </w:rPr>
+          <w:t xml:space="preserve">el objeto </w:t>
+        </w:r>
+        <w:proofErr w:type="spellStart"/>
+        <w:r>
+          <w:rPr>
+            <w:rStyle w:val="Hipervnculo"/>
+          </w:rPr>
+          <w:t>HttpRequest</w:t>
+        </w:r>
+        <w:proofErr w:type="spellEnd"/>
+      </w:hyperlink>
+      <w:r>
+        <w:t xml:space="preserve"> incluye atributos como </w:t>
+      </w:r>
+      <w:proofErr w:type="spellStart"/>
+      <w:r>
+        <w:t>request.method</w:t>
+      </w:r>
+      <w:proofErr w:type="spellEnd"/>
+      <w:r>
+        <w:t xml:space="preserve">, </w:t>
+      </w:r>
+      <w:proofErr w:type="spellStart"/>
+      <w:r>
+        <w:t>request.GET</w:t>
+      </w:r>
+      <w:proofErr w:type="spellEnd"/>
+      <w:r>
+        <w:t xml:space="preserve">, </w:t>
+      </w:r>
+      <w:proofErr w:type="spellStart"/>
+      <w:r>
+        <w:t>request.POST</w:t>
+      </w:r>
+      <w:proofErr w:type="spellEnd"/>
+      <w:r>
+        <w:t xml:space="preserve"> y </w:t>
+      </w:r>
+      <w:proofErr w:type="spellStart"/>
+      <w:r>
+        <w:t>request.user</w:t>
+      </w:r>
+      <w:proofErr w:type="spellEnd"/>
+      <w:r>
+        <w:t>, que permiten acceder a los datos según el contexto de la solicitud.</w:t>
+      </w:r>
+    </w:p>
+    <w:p>
+      <w:pPr>
+        <w:jc w:val="both"/>
+      </w:pPr>
+      <w:r>
+        <w:t xml:space="preserve">En este contexto, los </w:t>
+      </w:r>
+      <w:r>
+        <w:rPr>
+          <w:bCs/>
+        </w:rPr>
+        <w:t>métodos HTTP</w:t>
+      </w:r>
+      <w:r>
+        <w:t xml:space="preserve"> definen el propósito de cada solicitud. Aunque existen varios métodos, los más importantes y comunes en Django son </w:t>
+      </w:r>
+      <w:r>
+        <w:rPr>
+          <w:bCs/>
+        </w:rPr>
+        <w:t>GET</w:t>
+      </w:r>
+      <w:r>
+        <w:t xml:space="preserve"> y </w:t>
+      </w:r>
+      <w:r>
+        <w:rPr>
+          <w:bCs/>
+        </w:rPr>
+        <w:t>POST</w:t>
+      </w:r>
+      <w:r>
+        <w:t xml:space="preserve">. El método </w:t>
+      </w:r>
+      <w:r>
+        <w:rPr>
+          <w:bCs/>
+        </w:rPr>
+        <w:t>GET</w:t>
+      </w:r>
+      <w:r>
+        <w:t xml:space="preserve"> se utiliza para obtener información: por ejemplo, cuando un usuario abre una página, solicita ver una lista de productos, o accede a un formulario vacío. Todos esos casos implican una lectura o visualización de datos, y no modifican nada en el servidor. Por el contrario, el método </w:t>
+      </w:r>
+      <w:r>
+        <w:rPr>
+          <w:bCs/>
+        </w:rPr>
+        <w:t>POST</w:t>
+      </w:r>
+      <w:r>
+        <w:t xml:space="preserve"> se emplea para enviar información al servidor: como cuando un usuario envía un formulario de contacto, publica un comentario o se registra en una cuenta. En estos casos, se produce un cambio en los datos del servidor, y por eso se usa POST, que protege mejor la información y no la expone en la URL.</w:t>
+      </w:r>
+    </w:p>
+    <w:p>
+      <w:pPr>
+        <w:jc w:val="both"/>
+      </w:pPr>
+      <w:r>
+        <w:t xml:space="preserve">Una vez que Django recibe esta solicitud HTTP, se la pasa a una </w:t>
+      </w:r>
+      <w:r>
+        <w:rPr>
+          <w:bCs/>
+        </w:rPr>
+        <w:t>vista</w:t>
+      </w:r>
+      <w:r>
+        <w:t>. En Django, una vista es una función (o clase) de Python que define qué hacer con una determinada solicitud. Es el lugar donde se decide qué datos buscar, qué lógica ejecutar, y qué plantilla (si es necesario) devolver como respuesta. Por ejemplo, si el usuario entra a una URL como /productos/, Django buscará en el archivo urls.py</w:t>
+      </w:r>
+      <w:r>
+        <w:t>,</w:t>
+      </w:r>
+      <w:r>
+        <w:t xml:space="preserve"> qué vista corresponde a esa ruta, y luego ejecutará esa vista, pasando el objeto </w:t>
+      </w:r>
+      <w:proofErr w:type="spellStart"/>
+      <w:r>
+        <w:t>request</w:t>
+      </w:r>
+      <w:proofErr w:type="spellEnd"/>
+      <w:r>
+        <w:t xml:space="preserve"> como argumento.</w:t>
+      </w:r>
+    </w:p>
+    <w:p>
+      <w:pPr>
+        <w:jc w:val="both"/>
+      </w:pPr>
+      <w:r>
+        <w:t>Dentro de la vista, el programador puede hacer diferentes cosas según el tipo de solicitud. Un caso muy común es usar una condición para verificar el método, por ejemplo:</w:t>
+      </w:r>
+    </w:p>
+    <w:p>
+      <w:pPr>
+        <w:jc w:val="both"/>
+        <w:rPr>
+          <w:rFonts w:ascii="Courier New" w:hAnsi="Courier New" w:cs="Courier New"/>
+          <w:sz w:val="20"/>
+        </w:rPr>
+      </w:pPr>
+      <w:proofErr w:type="spellStart"/>
+      <w:r>
+        <w:rPr>
+          <w:rFonts w:ascii="Courier New" w:hAnsi="Courier New" w:cs="Courier New"/>
+          <w:sz w:val="20"/>
+        </w:rPr>
+        <w:lastRenderedPageBreak/>
+        <w:t>def</w:t>
+      </w:r>
+      <w:proofErr w:type="spellEnd"/>
+      <w:r>
+        <w:rPr>
+          <w:rFonts w:ascii="Courier New" w:hAnsi="Courier New" w:cs="Courier New"/>
+          <w:sz w:val="20"/>
+        </w:rPr>
+        <w:t xml:space="preserve"> contacto(</w:t>
+      </w:r>
+      <w:proofErr w:type="spellStart"/>
+      <w:r>
+        <w:rPr>
+          <w:rFonts w:ascii="Courier New" w:hAnsi="Courier New" w:cs="Courier New"/>
+          <w:sz w:val="20"/>
+        </w:rPr>
+        <w:t>request</w:t>
+      </w:r>
+      <w:proofErr w:type="spellEnd"/>
+      <w:r>
+        <w:rPr>
+          <w:rFonts w:ascii="Courier New" w:hAnsi="Courier New" w:cs="Courier New"/>
+          <w:sz w:val="20"/>
+        </w:rPr>
+        <w:t>):</w:t>
+      </w:r>
+    </w:p>
+    <w:p>
+      <w:pPr>
+        <w:jc w:val="both"/>
+        <w:rPr>
+          <w:rFonts w:ascii="Courier New" w:hAnsi="Courier New" w:cs="Courier New"/>
+          <w:sz w:val="20"/>
+        </w:rPr>
+      </w:pPr>
+      <w:r>
+        <w:rPr>
+          <w:rFonts w:ascii="Courier New" w:hAnsi="Courier New" w:cs="Courier New"/>
+          <w:sz w:val="20"/>
+        </w:rPr>
+        <w:t xml:space="preserve">    </w:t>
+      </w:r>
+      <w:proofErr w:type="spellStart"/>
+      <w:r>
+        <w:rPr>
+          <w:rFonts w:ascii="Courier New" w:hAnsi="Courier New" w:cs="Courier New"/>
+          <w:sz w:val="20"/>
+        </w:rPr>
+        <w:t>if</w:t>
+      </w:r>
+      <w:proofErr w:type="spellEnd"/>
+      <w:r>
+        <w:rPr>
+          <w:rFonts w:ascii="Courier New" w:hAnsi="Courier New" w:cs="Courier New"/>
+          <w:sz w:val="20"/>
+        </w:rPr>
+        <w:t xml:space="preserve"> </w:t>
+      </w:r>
+      <w:proofErr w:type="spellStart"/>
+      <w:proofErr w:type="gramStart"/>
+      <w:r>
+        <w:rPr>
+          <w:rFonts w:ascii="Courier New" w:hAnsi="Courier New" w:cs="Courier New"/>
+          <w:sz w:val="20"/>
+        </w:rPr>
+        <w:t>request.method</w:t>
+      </w:r>
+      <w:proofErr w:type="spellEnd"/>
+      <w:proofErr w:type="gramEnd"/>
+      <w:r>
+        <w:rPr>
+          <w:rFonts w:ascii="Courier New" w:hAnsi="Courier New" w:cs="Courier New"/>
+          <w:sz w:val="20"/>
+        </w:rPr>
+        <w:t xml:space="preserve"> == "POST":</w:t>
+      </w:r>
+    </w:p>
+    <w:p>
+      <w:pPr>
+        <w:jc w:val="both"/>
+        <w:rPr>
+          <w:rFonts w:ascii="Courier New" w:hAnsi="Courier New" w:cs="Courier New"/>
+          <w:sz w:val="20"/>
+        </w:rPr>
+      </w:pPr>
+      <w:r>
+        <w:rPr>
+          <w:rFonts w:ascii="Courier New" w:hAnsi="Courier New" w:cs="Courier New"/>
+          <w:sz w:val="20"/>
+        </w:rPr>
+        <w:t xml:space="preserve">        # Procesar los datos del formulario enviado</w:t>
+      </w:r>
+    </w:p>
+    <w:p>
+      <w:pPr>
+        <w:jc w:val="both"/>
+        <w:rPr>
+          <w:rFonts w:ascii="Courier New" w:hAnsi="Courier New" w:cs="Courier New"/>
+          <w:sz w:val="20"/>
+        </w:rPr>
+      </w:pPr>
+      <w:r>
+        <w:rPr>
+          <w:rFonts w:ascii="Courier New" w:hAnsi="Courier New" w:cs="Courier New"/>
+          <w:sz w:val="20"/>
+        </w:rPr>
+        <w:t xml:space="preserve">    </w:t>
+      </w:r>
+      <w:proofErr w:type="spellStart"/>
+      <w:r>
+        <w:rPr>
+          <w:rFonts w:ascii="Courier New" w:hAnsi="Courier New" w:cs="Courier New"/>
+          <w:sz w:val="20"/>
+        </w:rPr>
+        <w:t>else</w:t>
+      </w:r>
+      <w:proofErr w:type="spellEnd"/>
+      <w:r>
+        <w:rPr>
+          <w:rFonts w:ascii="Courier New" w:hAnsi="Courier New" w:cs="Courier New"/>
+          <w:sz w:val="20"/>
+        </w:rPr>
+        <w:t>:</w:t>
+      </w:r>
+    </w:p>
+    <w:p>
+      <w:pPr>
+        <w:jc w:val="both"/>
+        <w:rPr>
+          <w:rFonts w:ascii="Courier New" w:hAnsi="Courier New" w:cs="Courier New"/>
+          <w:sz w:val="20"/>
+        </w:rPr>
+      </w:pPr>
+      <w:r>
+        <w:rPr>
+          <w:rFonts w:ascii="Courier New" w:hAnsi="Courier New" w:cs="Courier New"/>
+          <w:sz w:val="20"/>
+        </w:rPr>
+        <w:t xml:space="preserve">        # Mostrar el formulario vacío</w:t>
+      </w:r>
+    </w:p>
+    <w:p>
+      <w:pPr>
+        <w:jc w:val="both"/>
+      </w:pPr>
+      <w:r>
+        <w:t xml:space="preserve">En este ejemplo, si el usuario accede mediante GET, verá el formulario en pantalla. Si lo envía con POST, la vista procesará los datos. Este tipo de estructuras son fundamentales en Django, ya que </w:t>
+      </w:r>
+      <w:r>
+        <w:rPr>
+          <w:bCs/>
+        </w:rPr>
+        <w:t>las vistas se adaptan dinámicamente según el tipo de método HTTP</w:t>
+      </w:r>
+      <w:r>
+        <w:t xml:space="preserve"> que reciben, lo que permite tener un único punto de control para múltiples comportamientos.</w:t>
+      </w:r>
+    </w:p>
+    <w:p>
+      <w:pPr>
+        <w:jc w:val="both"/>
+      </w:pPr>
+      <w:r>
+        <w:t xml:space="preserve">Finalmente, una vez procesada la solicitud, la vista debe devolver un objeto de tipo </w:t>
+      </w:r>
+      <w:proofErr w:type="spellStart"/>
+      <w:r>
+        <w:t>HttpResponse</w:t>
+      </w:r>
+      <w:proofErr w:type="spellEnd"/>
+      <w:r>
+        <w:t xml:space="preserve">, que contiene la respuesta que Django enviará al navegador del usuario. Esta respuesta puede ser una página HTML completa, un fragmento de texto, un archivo JSON, una redirección o incluso un error. El objeto </w:t>
+      </w:r>
+      <w:proofErr w:type="spellStart"/>
+      <w:r>
+        <w:t>HttpResponse</w:t>
+      </w:r>
+      <w:proofErr w:type="spellEnd"/>
+      <w:r>
+        <w:t xml:space="preserve"> también es personalizable, permitiendo controlar el contenido, las cabeceras, los códigos de estado y más.</w:t>
+      </w:r>
+    </w:p>
+    <w:p>
+      <w:pPr>
+        <w:jc w:val="both"/>
+      </w:pPr>
+      <w:proofErr w:type="spellStart"/>
+      <w:r>
+        <w:t>Basicamente</w:t>
+      </w:r>
+      <w:proofErr w:type="spellEnd"/>
+      <w:r>
+        <w:t xml:space="preserve">, el flujo </w:t>
+      </w:r>
+      <w:proofErr w:type="spellStart"/>
+      <w:r>
+        <w:t>request</w:t>
+      </w:r>
+      <w:proofErr w:type="spellEnd"/>
+      <w:r>
+        <w:t>-response en Django sigue este recorrido básico:</w:t>
+      </w:r>
+    </w:p>
+    <w:p>
+      <w:pPr>
+        <w:numPr>
+          <w:ilvl w:val="0"/>
+          <w:numId w:val="2"/>
+        </w:numPr>
+        <w:jc w:val="both"/>
+      </w:pPr>
+      <w:r>
+        <w:t xml:space="preserve">El usuario realiza una </w:t>
+      </w:r>
+      <w:r>
+        <w:rPr>
+          <w:bCs/>
+        </w:rPr>
+        <w:t>solicitud HTTP</w:t>
+      </w:r>
+      <w:r>
+        <w:t xml:space="preserve"> (generalmente GET o POST).</w:t>
+      </w:r>
+    </w:p>
+    <w:p>
+      <w:pPr>
+        <w:numPr>
+          <w:ilvl w:val="0"/>
+          <w:numId w:val="2"/>
+        </w:numPr>
+        <w:jc w:val="both"/>
+      </w:pPr>
+      <w:r>
+        <w:t xml:space="preserve">Django recibe la solicitud y la convierte en un objeto </w:t>
+      </w:r>
+      <w:proofErr w:type="spellStart"/>
+      <w:r>
+        <w:t>HttpRequest</w:t>
+      </w:r>
+      <w:proofErr w:type="spellEnd"/>
+      <w:r>
+        <w:t>.</w:t>
+      </w:r>
+    </w:p>
+    <w:p>
+      <w:pPr>
+        <w:numPr>
+          <w:ilvl w:val="0"/>
+          <w:numId w:val="2"/>
+        </w:numPr>
+        <w:jc w:val="both"/>
+      </w:pPr>
+      <w:r>
+        <w:t xml:space="preserve">Se busca en urls.py qué </w:t>
+      </w:r>
+      <w:r>
+        <w:rPr>
+          <w:bCs/>
+        </w:rPr>
+        <w:t>vista</w:t>
+      </w:r>
+      <w:r>
+        <w:t xml:space="preserve"> corresponde a la URL solicitada.</w:t>
+      </w:r>
+    </w:p>
+    <w:p>
+      <w:pPr>
+        <w:numPr>
+          <w:ilvl w:val="0"/>
+          <w:numId w:val="2"/>
+        </w:numPr>
+        <w:jc w:val="both"/>
+      </w:pPr>
+      <w:r>
+        <w:t>La vista analiza el método HTTP y actúa en consecuencia (leer, mostrar, guardar, validar, etc.).</w:t>
+      </w:r>
+    </w:p>
+    <w:p>
+      <w:pPr>
+        <w:numPr>
+          <w:ilvl w:val="0"/>
+          <w:numId w:val="2"/>
+        </w:numPr>
+        <w:jc w:val="both"/>
+      </w:pPr>
+      <w:r>
+        <w:t xml:space="preserve">Finalmente, la vista devuelve un </w:t>
+      </w:r>
+      <w:r>
+        <w:rPr>
+          <w:bCs/>
+        </w:rPr>
+        <w:t xml:space="preserve">objeto </w:t>
+      </w:r>
+      <w:proofErr w:type="spellStart"/>
+      <w:r>
+        <w:rPr>
+          <w:bCs/>
+        </w:rPr>
+        <w:t>HttpResponse</w:t>
+      </w:r>
+      <w:proofErr w:type="spellEnd"/>
+      <w:r>
+        <w:t xml:space="preserve"> con el contenido que se enviará de vuelta al navegador.</w:t>
+      </w:r>
+    </w:p>
+    <w:p>
+      <w:pPr>
+        <w:jc w:val="both"/>
+      </w:pPr>
+      <w:r>
+        <w:t>Este ciclo se repite en cada interacción entre el usuario y el servidor, y es la base sobre la que se construyen todas las funcionalidades web: desde mostrar una simple página hasta procesar formularios, autenticar usuarios o enviar datos desde formularios avanzados. Entender este flujo permite dominar no solo el uso de las vistas en Django, sino también cómo se relacionan con los métodos HTTP y cómo controlar el comportamiento completo de una aplicación.</w:t>
+      </w:r>
+    </w:p>
+    <w:p>
+      <w:pPr>
+        <w:jc w:val="both"/>
+      </w:pPr>
+    </w:p>
+    <w:p>
+      <w:pPr>
+        <w:jc w:val="both"/>
+        <w:rPr>
+          <w:b/>
+        </w:rPr>
+      </w:pPr>
+      <w:r>
+        <w:rPr>
+          <w:b/>
+        </w:rPr>
+        <w:t xml:space="preserve">5- </w:t>
+      </w:r>
+      <w:r>
+        <w:rPr>
+          <w:b/>
+        </w:rPr>
+        <w:t>¿Qué es el concepto de ORM (</w:t>
+      </w:r>
+      <w:proofErr w:type="spellStart"/>
+      <w:r>
+        <w:rPr>
+          <w:b/>
+        </w:rPr>
+        <w:t>Object-Relational</w:t>
+      </w:r>
+      <w:proofErr w:type="spellEnd"/>
+      <w:r>
+        <w:rPr>
+          <w:b/>
+        </w:rPr>
+        <w:t xml:space="preserve"> </w:t>
+      </w:r>
+      <w:proofErr w:type="spellStart"/>
+      <w:r>
+        <w:rPr>
+          <w:b/>
+        </w:rPr>
+        <w:t>Mapping</w:t>
+      </w:r>
+      <w:proofErr w:type="spellEnd"/>
+      <w:r>
+        <w:rPr>
+          <w:b/>
+        </w:rPr>
+        <w:t>)?</w:t>
+      </w:r>
+      <w:r>
+        <w:rPr>
+          <w:b/>
+        </w:rPr>
+        <w:t xml:space="preserve"> (</w:t>
+      </w:r>
+      <w:proofErr w:type="spellStart"/>
+      <w:r>
+        <w:rPr>
+          <w:b/>
+        </w:rPr>
+        <w:t>Informacion</w:t>
+      </w:r>
+      <w:proofErr w:type="spellEnd"/>
+      <w:r>
+        <w:rPr>
+          <w:b/>
+        </w:rPr>
+        <w:t xml:space="preserve"> de </w:t>
+      </w:r>
+      <w:proofErr w:type="spellStart"/>
+      <w:r>
+        <w:rPr>
+          <w:b/>
+        </w:rPr>
+        <w:t>ChatGPT</w:t>
+      </w:r>
+      <w:proofErr w:type="spellEnd"/>
+      <w:r>
+        <w:rPr>
+          <w:b/>
+        </w:rPr>
+        <w:t>)</w:t>
+      </w:r>
+    </w:p>
+    <w:p>
+      <w:pPr>
+        <w:jc w:val="both"/>
+      </w:pPr>
+      <w:r>
+        <w:t xml:space="preserve">El término </w:t>
+      </w:r>
+      <w:r>
+        <w:rPr>
+          <w:bCs/>
+        </w:rPr>
+        <w:t>ORM</w:t>
+      </w:r>
+      <w:r>
+        <w:t xml:space="preserve">, sigla de </w:t>
+      </w:r>
+      <w:proofErr w:type="spellStart"/>
+      <w:r>
+        <w:rPr>
+          <w:i/>
+          <w:iCs/>
+        </w:rPr>
+        <w:t>Object-Relational</w:t>
+      </w:r>
+      <w:proofErr w:type="spellEnd"/>
+      <w:r>
+        <w:rPr>
+          <w:i/>
+          <w:iCs/>
+        </w:rPr>
+        <w:t xml:space="preserve"> </w:t>
+      </w:r>
+      <w:proofErr w:type="spellStart"/>
+      <w:r>
+        <w:rPr>
+          <w:i/>
+          <w:iCs/>
+        </w:rPr>
+        <w:t>Mapping</w:t>
+      </w:r>
+      <w:proofErr w:type="spellEnd"/>
+      <w:r>
+        <w:t xml:space="preserve"> o </w:t>
+      </w:r>
+      <w:r>
+        <w:rPr>
+          <w:i/>
+          <w:iCs/>
+        </w:rPr>
+        <w:t>Mapeo Objeto-Relacional</w:t>
+      </w:r>
+      <w:r>
+        <w:t>, se refiere a una técnica de programación que permite interactuar con bases de datos relacionales utilizando objetos del lenguaje de programación, en lugar de escribir directamente instrucciones en SQL</w:t>
+      </w:r>
+      <w:r>
+        <w:rPr>
+          <w:rStyle w:val="Refdenotaalpie"/>
+        </w:rPr>
+        <w:footnoteReference w:id="3"/>
+      </w:r>
+      <w:r>
+        <w:t xml:space="preserve">. En el contexto de Django, el ORM es una de las características más poderosas y distintivas del </w:t>
+      </w:r>
+      <w:proofErr w:type="spellStart"/>
+      <w:r>
+        <w:rPr>
+          <w:i/>
+          <w:iCs/>
+        </w:rPr>
+        <w:t>framework</w:t>
+      </w:r>
+      <w:proofErr w:type="spellEnd"/>
+      <w:r>
+        <w:t xml:space="preserve">, ya que simplifica </w:t>
+      </w:r>
+      <w:r>
+        <w:lastRenderedPageBreak/>
+        <w:t>radicalmente el manejo de los datos, haciendo que el trabajo con la base de datos sea mucho más natural y fluido para los desarrolladores que programan en Python.</w:t>
+      </w:r>
+    </w:p>
+    <w:p>
+      <w:pPr>
+        <w:jc w:val="both"/>
+      </w:pPr>
+      <w:r>
+        <w:t xml:space="preserve">En un enfoque tradicional, cuando un programador quiere insertar, consultar o modificar datos en una base de datos como </w:t>
+      </w:r>
+      <w:proofErr w:type="spellStart"/>
+      <w:r>
+        <w:t>PostgreSQL</w:t>
+      </w:r>
+      <w:proofErr w:type="spellEnd"/>
+      <w:r>
+        <w:t xml:space="preserve">, </w:t>
+      </w:r>
+      <w:proofErr w:type="spellStart"/>
+      <w:r>
+        <w:t>MySQL</w:t>
+      </w:r>
+      <w:proofErr w:type="spellEnd"/>
+      <w:r>
+        <w:t xml:space="preserve"> o </w:t>
+      </w:r>
+      <w:proofErr w:type="spellStart"/>
+      <w:r>
+        <w:t>SQLite</w:t>
+      </w:r>
+      <w:proofErr w:type="spellEnd"/>
+      <w:r>
+        <w:t>, debe escribir consultas SQL explícitas. Esto implica conocer la sintaxis del lenguaje, preocuparse por las relaciones entre tablas, manejar claves foráneas manualmente, validar tipos de datos, y mucho más. Con un ORM como el de Django, todo ese trabajo puede hacerse utilizando clases de Python que representan modelos de datos. De esta manera, se crea una especie de “puente” entre el mundo orientado a objetos de la programación y el mundo relacional de las bases de datos.</w:t>
+      </w:r>
+    </w:p>
+    <w:p>
+      <w:pPr>
+        <w:jc w:val="both"/>
+      </w:pPr>
+      <w:r>
+        <w:t>En Django, el ORM funciona de manera transparente: cada modelo que se define en el archivo models.py corresponde a una tabla en la base de datos. Cada atributo de la clase es una columna, y cada instancia de esa clase es un registro (o fila). Por ejemplo:</w:t>
+      </w:r>
+    </w:p>
+    <w:p>
+      <w:pPr>
+        <w:jc w:val="both"/>
+        <w:rPr>
+          <w:rFonts w:ascii="Courier New" w:hAnsi="Courier New" w:cs="Courier New"/>
+          <w:sz w:val="20"/>
+        </w:rPr>
+      </w:pPr>
+      <w:proofErr w:type="spellStart"/>
+      <w:r>
+        <w:rPr>
+          <w:rFonts w:ascii="Courier New" w:hAnsi="Courier New" w:cs="Courier New"/>
+          <w:sz w:val="20"/>
+        </w:rPr>
+        <w:t>from</w:t>
+      </w:r>
+      <w:proofErr w:type="spellEnd"/>
+      <w:r>
+        <w:rPr>
+          <w:rFonts w:ascii="Courier New" w:hAnsi="Courier New" w:cs="Courier New"/>
+          <w:sz w:val="20"/>
+        </w:rPr>
+        <w:t xml:space="preserve"> </w:t>
+      </w:r>
+      <w:proofErr w:type="spellStart"/>
+      <w:r>
+        <w:rPr>
+          <w:rFonts w:ascii="Courier New" w:hAnsi="Courier New" w:cs="Courier New"/>
+          <w:sz w:val="20"/>
+        </w:rPr>
+        <w:t>django.db</w:t>
+      </w:r>
+      <w:proofErr w:type="spellEnd"/>
+      <w:r>
+        <w:rPr>
+          <w:rFonts w:ascii="Courier New" w:hAnsi="Courier New" w:cs="Courier New"/>
+          <w:sz w:val="20"/>
+        </w:rPr>
+        <w:t xml:space="preserve"> </w:t>
+      </w:r>
+      <w:proofErr w:type="spellStart"/>
+      <w:r>
+        <w:rPr>
+          <w:rFonts w:ascii="Courier New" w:hAnsi="Courier New" w:cs="Courier New"/>
+          <w:sz w:val="20"/>
+        </w:rPr>
+        <w:t>import</w:t>
+      </w:r>
+      <w:proofErr w:type="spellEnd"/>
+      <w:r>
+        <w:rPr>
+          <w:rFonts w:ascii="Courier New" w:hAnsi="Courier New" w:cs="Courier New"/>
+          <w:sz w:val="20"/>
+        </w:rPr>
+        <w:t xml:space="preserve"> </w:t>
+      </w:r>
+      <w:proofErr w:type="spellStart"/>
+      <w:r>
+        <w:rPr>
+          <w:rFonts w:ascii="Courier New" w:hAnsi="Courier New" w:cs="Courier New"/>
+          <w:sz w:val="20"/>
+        </w:rPr>
+        <w:t>models</w:t>
+      </w:r>
+      <w:proofErr w:type="spellEnd"/>
+    </w:p>
+    <w:p>
+      <w:pPr>
+        <w:jc w:val="both"/>
+        <w:rPr>
+          <w:rFonts w:ascii="Courier New" w:hAnsi="Courier New" w:cs="Courier New"/>
+          <w:sz w:val="20"/>
+        </w:rPr>
+      </w:pPr>
+    </w:p>
+    <w:p>
+      <w:pPr>
+        <w:jc w:val="both"/>
+        <w:rPr>
+          <w:rFonts w:ascii="Courier New" w:hAnsi="Courier New" w:cs="Courier New"/>
+          <w:sz w:val="20"/>
+        </w:rPr>
+      </w:pPr>
+      <w:proofErr w:type="spellStart"/>
+      <w:r>
+        <w:rPr>
+          <w:rFonts w:ascii="Courier New" w:hAnsi="Courier New" w:cs="Courier New"/>
+          <w:sz w:val="20"/>
+        </w:rPr>
+        <w:t>class</w:t>
+      </w:r>
+      <w:proofErr w:type="spellEnd"/>
+      <w:r>
+        <w:rPr>
+          <w:rFonts w:ascii="Courier New" w:hAnsi="Courier New" w:cs="Courier New"/>
+          <w:sz w:val="20"/>
+        </w:rPr>
+        <w:t xml:space="preserve"> Producto(</w:t>
+      </w:r>
+      <w:proofErr w:type="spellStart"/>
+      <w:proofErr w:type="gramStart"/>
+      <w:r>
+        <w:rPr>
+          <w:rFonts w:ascii="Courier New" w:hAnsi="Courier New" w:cs="Courier New"/>
+          <w:sz w:val="20"/>
+        </w:rPr>
+        <w:t>models.Model</w:t>
+      </w:r>
+      <w:proofErr w:type="spellEnd"/>
+      <w:proofErr w:type="gramEnd"/>
+      <w:r>
+        <w:rPr>
+          <w:rFonts w:ascii="Courier New" w:hAnsi="Courier New" w:cs="Courier New"/>
+          <w:sz w:val="20"/>
+        </w:rPr>
+        <w:t>):</w:t>
+      </w:r>
+    </w:p>
+    <w:p>
+      <w:pPr>
+        <w:jc w:val="both"/>
+        <w:rPr>
+          <w:rFonts w:ascii="Courier New" w:hAnsi="Courier New" w:cs="Courier New"/>
+          <w:sz w:val="20"/>
+        </w:rPr>
+      </w:pPr>
+      <w:r>
+        <w:rPr>
+          <w:rFonts w:ascii="Courier New" w:hAnsi="Courier New" w:cs="Courier New"/>
+          <w:sz w:val="20"/>
+        </w:rPr>
+        <w:t xml:space="preserve">    nombre = </w:t>
+      </w:r>
+      <w:proofErr w:type="spellStart"/>
+      <w:proofErr w:type="gramStart"/>
+      <w:r>
+        <w:rPr>
+          <w:rFonts w:ascii="Courier New" w:hAnsi="Courier New" w:cs="Courier New"/>
+          <w:sz w:val="20"/>
+        </w:rPr>
+        <w:t>models.CharField</w:t>
+      </w:r>
+      <w:proofErr w:type="spellEnd"/>
+      <w:proofErr w:type="gramEnd"/>
+      <w:r>
+        <w:rPr>
+          <w:rFonts w:ascii="Courier New" w:hAnsi="Courier New" w:cs="Courier New"/>
+          <w:sz w:val="20"/>
+        </w:rPr>
+        <w:t>(</w:t>
+      </w:r>
+      <w:proofErr w:type="spellStart"/>
+      <w:r>
+        <w:rPr>
+          <w:rFonts w:ascii="Courier New" w:hAnsi="Courier New" w:cs="Courier New"/>
+          <w:sz w:val="20"/>
+        </w:rPr>
+        <w:t>max_length</w:t>
+      </w:r>
+      <w:proofErr w:type="spellEnd"/>
+      <w:r>
+        <w:rPr>
+          <w:rFonts w:ascii="Courier New" w:hAnsi="Courier New" w:cs="Courier New"/>
+          <w:sz w:val="20"/>
+        </w:rPr>
+        <w:t>=100)</w:t>
+      </w:r>
+    </w:p>
+    <w:p>
+      <w:pPr>
+        <w:jc w:val="both"/>
+        <w:rPr>
+          <w:rFonts w:ascii="Courier New" w:hAnsi="Courier New" w:cs="Courier New"/>
+          <w:sz w:val="20"/>
+        </w:rPr>
+      </w:pPr>
+      <w:r>
+        <w:rPr>
+          <w:rFonts w:ascii="Courier New" w:hAnsi="Courier New" w:cs="Courier New"/>
+          <w:sz w:val="20"/>
+        </w:rPr>
+        <w:t xml:space="preserve">    precio = </w:t>
+      </w:r>
+      <w:proofErr w:type="spellStart"/>
+      <w:proofErr w:type="gramStart"/>
+      <w:r>
+        <w:rPr>
+          <w:rFonts w:ascii="Courier New" w:hAnsi="Courier New" w:cs="Courier New"/>
+          <w:sz w:val="20"/>
+        </w:rPr>
+        <w:t>models.DecimalField</w:t>
+      </w:r>
+      <w:proofErr w:type="spellEnd"/>
+      <w:proofErr w:type="gramEnd"/>
+      <w:r>
+        <w:rPr>
+          <w:rFonts w:ascii="Courier New" w:hAnsi="Courier New" w:cs="Courier New"/>
+          <w:sz w:val="20"/>
+        </w:rPr>
+        <w:t>(</w:t>
+      </w:r>
+      <w:proofErr w:type="spellStart"/>
+      <w:r>
+        <w:rPr>
+          <w:rFonts w:ascii="Courier New" w:hAnsi="Courier New" w:cs="Courier New"/>
+          <w:sz w:val="20"/>
+        </w:rPr>
+        <w:t>max_digits</w:t>
+      </w:r>
+      <w:proofErr w:type="spellEnd"/>
+      <w:r>
+        <w:rPr>
+          <w:rFonts w:ascii="Courier New" w:hAnsi="Courier New" w:cs="Courier New"/>
+          <w:sz w:val="20"/>
+        </w:rPr>
+        <w:t xml:space="preserve">=8, </w:t>
+      </w:r>
+      <w:proofErr w:type="spellStart"/>
+      <w:r>
+        <w:rPr>
+          <w:rFonts w:ascii="Courier New" w:hAnsi="Courier New" w:cs="Courier New"/>
+          <w:sz w:val="20"/>
+        </w:rPr>
+        <w:t>decimal_places</w:t>
+      </w:r>
+      <w:proofErr w:type="spellEnd"/>
+      <w:r>
+        <w:rPr>
+          <w:rFonts w:ascii="Courier New" w:hAnsi="Courier New" w:cs="Courier New"/>
+          <w:sz w:val="20"/>
+        </w:rPr>
+        <w:t>=2)</w:t>
+      </w:r>
+    </w:p>
+    <w:p>
+      <w:pPr>
+        <w:jc w:val="both"/>
+        <w:rPr>
+          <w:rFonts w:ascii="Courier New" w:hAnsi="Courier New" w:cs="Courier New"/>
+          <w:sz w:val="20"/>
+          <w:lang w:val="en-US"/>
+        </w:rPr>
+      </w:pPr>
+      <w:r>
+        <w:rPr>
+          <w:rFonts w:ascii="Courier New" w:hAnsi="Courier New" w:cs="Courier New"/>
+          <w:sz w:val="20"/>
+        </w:rPr>
+        <w:t xml:space="preserve">    </w:t>
+      </w:r>
+      <w:proofErr w:type="spellStart"/>
+      <w:r>
+        <w:rPr>
+          <w:rFonts w:ascii="Courier New" w:hAnsi="Courier New" w:cs="Courier New"/>
+          <w:sz w:val="20"/>
+          <w:lang w:val="en-US"/>
+        </w:rPr>
+        <w:t>en_stock</w:t>
+      </w:r>
+      <w:proofErr w:type="spellEnd"/>
+      <w:r>
+        <w:rPr>
+          <w:rFonts w:ascii="Courier New" w:hAnsi="Courier New" w:cs="Courier New"/>
+          <w:sz w:val="20"/>
+          <w:lang w:val="en-US"/>
+        </w:rPr>
+        <w:t xml:space="preserve"> = </w:t>
+      </w:r>
+      <w:proofErr w:type="spellStart"/>
+      <w:proofErr w:type="gramStart"/>
+      <w:r>
+        <w:rPr>
+          <w:rFonts w:ascii="Courier New" w:hAnsi="Courier New" w:cs="Courier New"/>
+          <w:sz w:val="20"/>
+          <w:lang w:val="en-US"/>
+        </w:rPr>
+        <w:t>models.BooleanField</w:t>
+      </w:r>
+      <w:proofErr w:type="spellEnd"/>
+      <w:proofErr w:type="gramEnd"/>
+      <w:r>
+        <w:rPr>
+          <w:rFonts w:ascii="Courier New" w:hAnsi="Courier New" w:cs="Courier New"/>
+          <w:sz w:val="20"/>
+          <w:lang w:val="en-US"/>
+        </w:rPr>
+        <w:t>(default=True)</w:t>
+      </w:r>
+    </w:p>
+    <w:p>
+      <w:pPr>
+        <w:jc w:val="both"/>
+      </w:pPr>
+      <w:r>
+        <w:t xml:space="preserve">Este simple modelo Producto define una tabla en la base de datos con tres columnas: nombre, precio y </w:t>
+      </w:r>
+      <w:proofErr w:type="spellStart"/>
+      <w:r>
+        <w:t>en_stock</w:t>
+      </w:r>
+      <w:proofErr w:type="spellEnd"/>
+      <w:r>
+        <w:t>. Una vez creado este modelo, Django se encarga de traducirlo a SQL, crear la tabla correspondiente, y permitir consultas sin que el programador tenga que escribir una sola línea de SQL manual.</w:t>
+      </w:r>
+    </w:p>
+    <w:p>
+      <w:pPr>
+        <w:jc w:val="both"/>
+      </w:pPr>
+      <w:r>
+        <w:t>Gracias al ORM, se pueden realizar operaciones complejas con solo unas pocas líneas de código en Python. Por ejemplo, si queremos obtener todos los productos disponibles en stock, bastaría con escribir:</w:t>
+      </w:r>
+    </w:p>
+    <w:p>
+      <w:pPr>
+        <w:jc w:val="both"/>
+        <w:rPr>
+          <w:rFonts w:ascii="Courier New" w:hAnsi="Courier New" w:cs="Courier New"/>
+          <w:sz w:val="20"/>
+        </w:rPr>
+      </w:pPr>
+      <w:proofErr w:type="spellStart"/>
+      <w:r>
+        <w:rPr>
+          <w:rFonts w:ascii="Courier New" w:hAnsi="Courier New" w:cs="Courier New"/>
+          <w:sz w:val="20"/>
+        </w:rPr>
+        <w:t>productos_disponibles</w:t>
+      </w:r>
+      <w:proofErr w:type="spellEnd"/>
+      <w:r>
+        <w:rPr>
+          <w:rFonts w:ascii="Courier New" w:hAnsi="Courier New" w:cs="Courier New"/>
+          <w:sz w:val="20"/>
+        </w:rPr>
+        <w:t xml:space="preserve"> = </w:t>
+      </w:r>
+      <w:proofErr w:type="spellStart"/>
+      <w:proofErr w:type="gramStart"/>
+      <w:r>
+        <w:rPr>
+          <w:rFonts w:ascii="Courier New" w:hAnsi="Courier New" w:cs="Courier New"/>
+          <w:sz w:val="20"/>
+        </w:rPr>
+        <w:t>Producto.objects.filter</w:t>
+      </w:r>
+      <w:proofErr w:type="spellEnd"/>
+      <w:proofErr w:type="gramEnd"/>
+      <w:r>
+        <w:rPr>
+          <w:rFonts w:ascii="Courier New" w:hAnsi="Courier New" w:cs="Courier New"/>
+          <w:sz w:val="20"/>
+        </w:rPr>
+        <w:t>(</w:t>
+      </w:r>
+      <w:proofErr w:type="spellStart"/>
+      <w:r>
+        <w:rPr>
+          <w:rFonts w:ascii="Courier New" w:hAnsi="Courier New" w:cs="Courier New"/>
+          <w:sz w:val="20"/>
+        </w:rPr>
+        <w:t>en_stock</w:t>
+      </w:r>
+      <w:proofErr w:type="spellEnd"/>
+      <w:r>
+        <w:rPr>
+          <w:rFonts w:ascii="Courier New" w:hAnsi="Courier New" w:cs="Courier New"/>
+          <w:sz w:val="20"/>
+        </w:rPr>
+        <w:t>=True)</w:t>
+      </w:r>
+    </w:p>
+    <w:p>
+      <w:pPr>
+        <w:jc w:val="both"/>
+      </w:pPr>
+      <w:r>
+        <w:t>Internamente, Django traduce esta instrucción a una consulta SQL como:</w:t>
+      </w:r>
+    </w:p>
+    <w:p>
+      <w:pPr>
+        <w:jc w:val="both"/>
+        <w:rPr>
+          <w:rFonts w:ascii="Courier New" w:hAnsi="Courier New" w:cs="Courier New"/>
+          <w:sz w:val="20"/>
+        </w:rPr>
+      </w:pPr>
+      <w:r>
+        <w:rPr>
+          <w:rFonts w:ascii="Courier New" w:hAnsi="Courier New" w:cs="Courier New"/>
+          <w:sz w:val="20"/>
+        </w:rPr>
+        <w:t xml:space="preserve">SELECT * FROM </w:t>
+      </w:r>
+      <w:proofErr w:type="spellStart"/>
+      <w:r>
+        <w:rPr>
+          <w:rFonts w:ascii="Courier New" w:hAnsi="Courier New" w:cs="Courier New"/>
+          <w:sz w:val="20"/>
+        </w:rPr>
+        <w:t>producto</w:t>
+      </w:r>
+      <w:proofErr w:type="spellEnd"/>
+      <w:r>
+        <w:rPr>
+          <w:rFonts w:ascii="Courier New" w:hAnsi="Courier New" w:cs="Courier New"/>
+          <w:sz w:val="20"/>
+        </w:rPr>
+        <w:t xml:space="preserve"> WHERE </w:t>
+      </w:r>
+      <w:proofErr w:type="spellStart"/>
+      <w:r>
+        <w:rPr>
+          <w:rFonts w:ascii="Courier New" w:hAnsi="Courier New" w:cs="Courier New"/>
+          <w:sz w:val="20"/>
+        </w:rPr>
+        <w:t>en_stock</w:t>
+      </w:r>
+      <w:proofErr w:type="spellEnd"/>
+      <w:r>
+        <w:rPr>
+          <w:rFonts w:ascii="Courier New" w:hAnsi="Courier New" w:cs="Courier New"/>
+          <w:sz w:val="20"/>
+        </w:rPr>
+        <w:t xml:space="preserve"> = TRUE;</w:t>
+      </w:r>
+    </w:p>
+    <w:p>
+      <w:pPr>
+        <w:jc w:val="both"/>
+      </w:pPr>
+      <w:r>
+        <w:t>Pero el programador nunca tiene que ver ni escribir esta consulta. Esto no solo ahorra tiempo, sino que también mejora la legibilidad del código, reduce errores comunes y mejora la seguridad frente a amenazas como la inyección SQL, ya que Django escapa automáticamente los valores peligrosos.</w:t>
+      </w:r>
+    </w:p>
+    <w:p>
+      <w:pPr>
+        <w:jc w:val="both"/>
+      </w:pPr>
+      <w:r>
+        <w:t xml:space="preserve">Otra ventaja del ORM es que también permite establecer relaciones entre tablas de forma natural, mediante campos como </w:t>
+      </w:r>
+      <w:proofErr w:type="spellStart"/>
+      <w:r>
+        <w:t>ForeignKey</w:t>
+      </w:r>
+      <w:proofErr w:type="spellEnd"/>
+      <w:r>
+        <w:t xml:space="preserve">, </w:t>
+      </w:r>
+      <w:proofErr w:type="spellStart"/>
+      <w:r>
+        <w:t>ManyToManyField</w:t>
+      </w:r>
+      <w:proofErr w:type="spellEnd"/>
+      <w:r>
+        <w:t xml:space="preserve"> o </w:t>
+      </w:r>
+      <w:proofErr w:type="spellStart"/>
+      <w:r>
+        <w:t>OneToOneField</w:t>
+      </w:r>
+      <w:proofErr w:type="spellEnd"/>
+      <w:r>
+        <w:t>, haciendo posible modelar sistemas complejos sin perder la claridad del código orientado a objetos.</w:t>
+      </w:r>
+    </w:p>
+    <w:p>
+      <w:pPr>
+        <w:jc w:val="both"/>
+      </w:pPr>
+      <w:r>
+        <w:t xml:space="preserve">Además, el ORM es capaz de adaptarse a distintos motores de base de datos sin que el programador tenga que cambiar el código de sus modelos. Por ejemplo, un mismo modelo funcionará tanto en </w:t>
+      </w:r>
+      <w:proofErr w:type="spellStart"/>
+      <w:r>
+        <w:t>SQLite</w:t>
+      </w:r>
+      <w:proofErr w:type="spellEnd"/>
+      <w:r>
+        <w:t xml:space="preserve"> como en </w:t>
+      </w:r>
+      <w:proofErr w:type="spellStart"/>
+      <w:r>
+        <w:t>PostgreSQL</w:t>
+      </w:r>
+      <w:proofErr w:type="spellEnd"/>
+      <w:r>
+        <w:t xml:space="preserve">, solo modificando un parámetro en el archivo de configuración del proyecto. Esta </w:t>
+      </w:r>
+      <w:r>
+        <w:lastRenderedPageBreak/>
+        <w:t>independencia del motor de base de datos es especialmente útil para proyectos que necesitan escalar o migrar en el futuro.</w:t>
+      </w:r>
+    </w:p>
+    <w:p>
+      <w:pPr>
+        <w:jc w:val="both"/>
+      </w:pPr>
+      <w:r>
+        <w:t xml:space="preserve">En </w:t>
+      </w:r>
+      <w:proofErr w:type="spellStart"/>
+      <w:r>
+        <w:t>sintesis</w:t>
+      </w:r>
+      <w:proofErr w:type="spellEnd"/>
+      <w:r>
+        <w:t xml:space="preserve">, el ORM de Django actúa como un traductor entre el lenguaje Python y el lenguaje SQL. Permite trabajar con datos como si fueran objetos, eliminando la necesidad de escribir consultas SQL manuales, simplificando la creación y mantenimiento de bases de datos, y mejorando la eficiencia y seguridad del desarrollo. Su integración profunda con el </w:t>
+      </w:r>
+      <w:proofErr w:type="spellStart"/>
+      <w:r>
+        <w:rPr>
+          <w:i/>
+          <w:iCs/>
+        </w:rPr>
+        <w:t>framework</w:t>
+      </w:r>
+      <w:proofErr w:type="spellEnd"/>
+      <w:r>
+        <w:t xml:space="preserve"> es una de las razones por las que Django permite construir aplicaciones web complejas en muy poco tiempo y con menos errores.</w:t>
+      </w:r>
+    </w:p>
+    <w:p>
+      <w:pPr>
+        <w:jc w:val="both"/>
+      </w:pPr>
+    </w:p>
+    <w:p>
+      <w:pPr>
+        <w:jc w:val="both"/>
+        <w:rPr>
+          <w:b/>
+        </w:rPr>
+      </w:pPr>
+      <w:r>
+        <w:rPr>
+          <w:b/>
+        </w:rPr>
+        <w:t xml:space="preserve">6- ¿Qué son los </w:t>
+      </w:r>
+      <w:proofErr w:type="spellStart"/>
+      <w:r>
+        <w:rPr>
+          <w:b/>
+          <w:i/>
+          <w:iCs/>
+        </w:rPr>
+        <w:t>templates</w:t>
+      </w:r>
+      <w:proofErr w:type="spellEnd"/>
+      <w:r>
+        <w:rPr>
+          <w:b/>
+          <w:i/>
+          <w:iCs/>
+        </w:rPr>
+        <w:t xml:space="preserve"> </w:t>
+      </w:r>
+      <w:r>
+        <w:rPr>
+          <w:b/>
+        </w:rPr>
+        <w:t xml:space="preserve">en </w:t>
+      </w:r>
+      <w:proofErr w:type="spellStart"/>
+      <w:r>
+        <w:rPr>
+          <w:b/>
+        </w:rPr>
+        <w:t>django</w:t>
+      </w:r>
+      <w:proofErr w:type="spellEnd"/>
+      <w:r>
+        <w:rPr>
+          <w:b/>
+        </w:rPr>
+        <w:t>?</w:t>
+      </w:r>
+    </w:p>
+    <w:p>
+      <w:pPr>
+        <w:jc w:val="both"/>
+      </w:pPr>
+      <w:r>
+        <w:t xml:space="preserve">En Django, los </w:t>
+      </w:r>
+      <w:proofErr w:type="spellStart"/>
+      <w:r>
+        <w:rPr>
+          <w:bCs/>
+        </w:rPr>
+        <w:t>templates</w:t>
+      </w:r>
+      <w:proofErr w:type="spellEnd"/>
+      <w:r>
+        <w:t xml:space="preserve"> son un componente esencial del sistema de generación de contenido dinámico. Su función principal es definir </w:t>
+      </w:r>
+      <w:r>
+        <w:rPr>
+          <w:bCs/>
+        </w:rPr>
+        <w:t>la estructura visual de las páginas web</w:t>
+      </w:r>
+      <w:r>
+        <w:t xml:space="preserve"> que serán enviadas como respuesta al navegador del usuario. Son archivos —generalmente con extensión .</w:t>
+      </w:r>
+      <w:proofErr w:type="spellStart"/>
+      <w:r>
+        <w:t>html</w:t>
+      </w:r>
+      <w:proofErr w:type="spellEnd"/>
+      <w:r>
+        <w:t xml:space="preserve">— que permiten combinar código HTML tradicional con una sintaxis especial de Django, conocida como el </w:t>
+      </w:r>
+      <w:r>
+        <w:rPr>
+          <w:bCs/>
+        </w:rPr>
+        <w:t>lenguaje de plantillas</w:t>
+      </w:r>
+      <w:r>
+        <w:t xml:space="preserve">, para incrustar datos dinámicos dentro de esas páginas. Así, los </w:t>
+      </w:r>
+      <w:proofErr w:type="spellStart"/>
+      <w:r>
+        <w:t>templates</w:t>
+      </w:r>
+      <w:proofErr w:type="spellEnd"/>
+      <w:r>
+        <w:t xml:space="preserve"> permiten mostrar al consumidor final no solo contenido estático, sino información actualizada, personalizada y generada en tiempo real según cada situación.</w:t>
+      </w:r>
+    </w:p>
+    <w:p>
+      <w:pPr>
+        <w:jc w:val="both"/>
+      </w:pPr>
+      <w:r>
+        <w:t xml:space="preserve">Los </w:t>
+      </w:r>
+      <w:proofErr w:type="spellStart"/>
+      <w:r>
+        <w:t>templates</w:t>
+      </w:r>
+      <w:proofErr w:type="spellEnd"/>
+      <w:r>
+        <w:t xml:space="preserve"> están profundamente conectados con la experiencia del usuario, ya que son </w:t>
+      </w:r>
+      <w:r>
+        <w:rPr>
+          <w:bCs/>
+        </w:rPr>
+        <w:t>el punto final del flujo de datos</w:t>
+      </w:r>
+      <w:r>
+        <w:t xml:space="preserve">: después de que la vista procesa una solicitud y obtiene los datos necesarios del modelo, los pasa a un </w:t>
+      </w:r>
+      <w:proofErr w:type="spellStart"/>
+      <w:r>
+        <w:t>template</w:t>
+      </w:r>
+      <w:proofErr w:type="spellEnd"/>
+      <w:r>
+        <w:t xml:space="preserve"> para ser presentados visualmente. Lo que el usuario ve en su navegador es el resultado de este trabajo conjunto entre vistas, modelos y plantillas. En este sentido, los </w:t>
+      </w:r>
+      <w:proofErr w:type="spellStart"/>
+      <w:r>
+        <w:t>templates</w:t>
+      </w:r>
+      <w:proofErr w:type="spellEnd"/>
+      <w:r>
+        <w:t xml:space="preserve"> son la herramienta que Django ofrece para </w:t>
+      </w:r>
+      <w:r>
+        <w:rPr>
+          <w:bCs/>
+        </w:rPr>
+        <w:t>construir la interfaz del usuario</w:t>
+      </w:r>
+      <w:r>
+        <w:t xml:space="preserve"> y transformar datos en contenido comprensible y navegable.</w:t>
+      </w:r>
+    </w:p>
+    <w:p>
+      <w:pPr>
+        <w:jc w:val="both"/>
+      </w:pPr>
+      <w:r>
+        <w:t xml:space="preserve">A diferencia de los archivos HTML tradicionales, los </w:t>
+      </w:r>
+      <w:proofErr w:type="spellStart"/>
+      <w:r>
+        <w:t>templates</w:t>
+      </w:r>
+      <w:proofErr w:type="spellEnd"/>
+      <w:r>
+        <w:t xml:space="preserve"> de Django no solo contienen etiquetas de HTML puro, sino que además pueden incluir </w:t>
+      </w:r>
+      <w:r>
+        <w:rPr>
+          <w:bCs/>
+        </w:rPr>
+        <w:t>etiquetas y filtros especiales</w:t>
+      </w:r>
+      <w:r>
+        <w:t xml:space="preserve"> que permiten insertar valores, controlar estructuras lógicas (como bucles y condiciones), extender otras plantillas y reutilizar componentes comunes. Por ejemplo, un </w:t>
+      </w:r>
+      <w:proofErr w:type="spellStart"/>
+      <w:r>
+        <w:t>template</w:t>
+      </w:r>
+      <w:proofErr w:type="spellEnd"/>
+      <w:r>
+        <w:t xml:space="preserve"> puede incluir este fragmento:</w:t>
+      </w:r>
+    </w:p>
+    <w:p>
+      <w:pPr>
+        <w:jc w:val="both"/>
+        <w:rPr>
+          <w:rFonts w:ascii="Courier New" w:hAnsi="Courier New" w:cs="Courier New"/>
+          <w:sz w:val="20"/>
+        </w:rPr>
+      </w:pPr>
+      <w:r>
+        <w:rPr>
+          <w:rFonts w:ascii="Courier New" w:hAnsi="Courier New" w:cs="Courier New"/>
+          <w:sz w:val="20"/>
+        </w:rPr>
+        <w:t xml:space="preserve">&lt;h1&gt;Bienvenido, </w:t>
+      </w:r>
+      <w:proofErr w:type="gramStart"/>
+      <w:r>
+        <w:rPr>
+          <w:rFonts w:ascii="Courier New" w:hAnsi="Courier New" w:cs="Courier New"/>
+          <w:sz w:val="20"/>
+        </w:rPr>
+        <w:t xml:space="preserve">{{ </w:t>
+      </w:r>
+      <w:proofErr w:type="spellStart"/>
+      <w:r>
+        <w:rPr>
+          <w:rFonts w:ascii="Courier New" w:hAnsi="Courier New" w:cs="Courier New"/>
+          <w:sz w:val="20"/>
+        </w:rPr>
+        <w:t>usuario</w:t>
+      </w:r>
+      <w:proofErr w:type="gramEnd"/>
+      <w:r>
+        <w:rPr>
+          <w:rFonts w:ascii="Courier New" w:hAnsi="Courier New" w:cs="Courier New"/>
+          <w:sz w:val="20"/>
+        </w:rPr>
+        <w:t>.nombre</w:t>
+      </w:r>
+      <w:proofErr w:type="spellEnd"/>
+      <w:r>
+        <w:rPr>
+          <w:rFonts w:ascii="Courier New" w:hAnsi="Courier New" w:cs="Courier New"/>
+          <w:sz w:val="20"/>
+        </w:rPr>
+        <w:t xml:space="preserve"> }}&lt;/h1&gt;</w:t>
+      </w:r>
+    </w:p>
+    <w:p>
+      <w:pPr>
+        <w:jc w:val="both"/>
+      </w:pPr>
+      <w:r>
+        <w:t xml:space="preserve">En este caso, </w:t>
+      </w:r>
+      <w:proofErr w:type="gramStart"/>
+      <w:r>
+        <w:t xml:space="preserve">{{ </w:t>
+      </w:r>
+      <w:proofErr w:type="spellStart"/>
+      <w:r>
+        <w:t>usuario</w:t>
+      </w:r>
+      <w:proofErr w:type="gramEnd"/>
+      <w:r>
+        <w:t>.nombre</w:t>
+      </w:r>
+      <w:proofErr w:type="spellEnd"/>
+      <w:r>
+        <w:t xml:space="preserve"> }} es una expresión de plantilla que será reemplazada dinámicamente por el nombre del usuario cuando la página se </w:t>
+      </w:r>
+      <w:proofErr w:type="spellStart"/>
+      <w:r>
+        <w:t>renderice</w:t>
+      </w:r>
+      <w:proofErr w:type="spellEnd"/>
+      <w:r>
+        <w:t>. Este reemplazo lo hace automáticamente Django en el momento de generar la respuesta, gracias a que la vista le proporciona los datos necesarios en un diccionario de contexto.</w:t>
+      </w:r>
+    </w:p>
+    <w:p>
+      <w:pPr>
+        <w:jc w:val="both"/>
+      </w:pPr>
+      <w:r>
+        <w:t xml:space="preserve">El funcionamiento general de los </w:t>
+      </w:r>
+      <w:proofErr w:type="spellStart"/>
+      <w:r>
+        <w:t>templates</w:t>
+      </w:r>
+      <w:proofErr w:type="spellEnd"/>
+      <w:r>
+        <w:t xml:space="preserve"> se da en esta última etapa del </w:t>
+      </w:r>
+      <w:r>
+        <w:rPr>
+          <w:bCs/>
+        </w:rPr>
+        <w:t xml:space="preserve">flujo </w:t>
+      </w:r>
+      <w:proofErr w:type="spellStart"/>
+      <w:r>
+        <w:rPr>
+          <w:bCs/>
+        </w:rPr>
+        <w:t>request</w:t>
+      </w:r>
+      <w:proofErr w:type="spellEnd"/>
+      <w:r>
+        <w:rPr>
+          <w:bCs/>
+        </w:rPr>
+        <w:t>-response</w:t>
+      </w:r>
+      <w:r>
+        <w:t xml:space="preserve">. Una vez que una vista ha procesado la solicitud, puede devolver un objeto </w:t>
+      </w:r>
+      <w:proofErr w:type="spellStart"/>
+      <w:r>
+        <w:t>HttpResponse</w:t>
+      </w:r>
+      <w:proofErr w:type="spellEnd"/>
+      <w:r>
+        <w:t xml:space="preserve"> que contiene directamente una página HTML generada a partir de un </w:t>
+      </w:r>
+      <w:proofErr w:type="spellStart"/>
+      <w:r>
+        <w:t>template</w:t>
+      </w:r>
+      <w:proofErr w:type="spellEnd"/>
+      <w:r>
+        <w:t xml:space="preserve">. Esto suele hacerse con la función </w:t>
+      </w:r>
+      <w:proofErr w:type="spellStart"/>
+      <w:proofErr w:type="gramStart"/>
+      <w:r>
+        <w:t>render</w:t>
+      </w:r>
+      <w:proofErr w:type="spellEnd"/>
+      <w:r>
+        <w:t>(</w:t>
+      </w:r>
+      <w:proofErr w:type="spellStart"/>
+      <w:proofErr w:type="gramEnd"/>
+      <w:r>
+        <w:t>request</w:t>
+      </w:r>
+      <w:proofErr w:type="spellEnd"/>
+      <w:r>
+        <w:t xml:space="preserve">, </w:t>
+      </w:r>
+      <w:proofErr w:type="spellStart"/>
+      <w:r>
+        <w:t>template_name</w:t>
+      </w:r>
+      <w:proofErr w:type="spellEnd"/>
+      <w:r>
+        <w:t xml:space="preserve">, </w:t>
+      </w:r>
+      <w:proofErr w:type="spellStart"/>
+      <w:r>
+        <w:t>context</w:t>
+      </w:r>
+      <w:proofErr w:type="spellEnd"/>
+      <w:r>
+        <w:t xml:space="preserve">), donde el </w:t>
+      </w:r>
+      <w:proofErr w:type="spellStart"/>
+      <w:r>
+        <w:t>template_name</w:t>
+      </w:r>
+      <w:proofErr w:type="spellEnd"/>
+      <w:r>
+        <w:t xml:space="preserve"> es el nombre del archivo .</w:t>
+      </w:r>
+      <w:proofErr w:type="spellStart"/>
+      <w:r>
+        <w:t>html</w:t>
+      </w:r>
+      <w:proofErr w:type="spellEnd"/>
+      <w:r>
+        <w:t xml:space="preserve"> y el </w:t>
+      </w:r>
+      <w:proofErr w:type="spellStart"/>
+      <w:r>
+        <w:t>context</w:t>
+      </w:r>
+      <w:proofErr w:type="spellEnd"/>
+      <w:r>
+        <w:t xml:space="preserve"> es el conjunto de datos que se desea mostrar. Por ejemplo:</w:t>
+      </w:r>
+    </w:p>
+    <w:p>
+      <w:pPr>
+        <w:jc w:val="both"/>
+        <w:rPr>
+          <w:rFonts w:ascii="Courier New" w:hAnsi="Courier New" w:cs="Courier New"/>
+          <w:sz w:val="20"/>
+        </w:rPr>
+      </w:pPr>
+      <w:proofErr w:type="spellStart"/>
+      <w:r>
+        <w:rPr>
+          <w:rFonts w:ascii="Courier New" w:hAnsi="Courier New" w:cs="Courier New"/>
+          <w:sz w:val="20"/>
+        </w:rPr>
+        <w:t>def</w:t>
+      </w:r>
+      <w:proofErr w:type="spellEnd"/>
+      <w:r>
+        <w:rPr>
+          <w:rFonts w:ascii="Courier New" w:hAnsi="Courier New" w:cs="Courier New"/>
+          <w:sz w:val="20"/>
+        </w:rPr>
+        <w:t xml:space="preserve"> inicio(</w:t>
+      </w:r>
+      <w:proofErr w:type="spellStart"/>
+      <w:r>
+        <w:rPr>
+          <w:rFonts w:ascii="Courier New" w:hAnsi="Courier New" w:cs="Courier New"/>
+          <w:sz w:val="20"/>
+        </w:rPr>
+        <w:t>request</w:t>
+      </w:r>
+      <w:proofErr w:type="spellEnd"/>
+      <w:r>
+        <w:rPr>
+          <w:rFonts w:ascii="Courier New" w:hAnsi="Courier New" w:cs="Courier New"/>
+          <w:sz w:val="20"/>
+        </w:rPr>
+        <w:t>):</w:t>
+      </w:r>
+    </w:p>
+    <w:p>
+      <w:pPr>
+        <w:jc w:val="both"/>
+        <w:rPr>
+          <w:rFonts w:ascii="Courier New" w:hAnsi="Courier New" w:cs="Courier New"/>
+          <w:sz w:val="20"/>
+        </w:rPr>
+      </w:pPr>
+      <w:r>
+        <w:rPr>
+          <w:rFonts w:ascii="Courier New" w:hAnsi="Courier New" w:cs="Courier New"/>
+          <w:sz w:val="20"/>
+        </w:rPr>
+        <w:t xml:space="preserve">    </w:t>
+      </w:r>
+      <w:proofErr w:type="spellStart"/>
+      <w:r>
+        <w:rPr>
+          <w:rFonts w:ascii="Courier New" w:hAnsi="Courier New" w:cs="Courier New"/>
+          <w:sz w:val="20"/>
+        </w:rPr>
+        <w:t>return</w:t>
+      </w:r>
+      <w:proofErr w:type="spellEnd"/>
+      <w:r>
+        <w:rPr>
+          <w:rFonts w:ascii="Courier New" w:hAnsi="Courier New" w:cs="Courier New"/>
+          <w:sz w:val="20"/>
+        </w:rPr>
+        <w:t xml:space="preserve"> </w:t>
+      </w:r>
+      <w:proofErr w:type="spellStart"/>
+      <w:proofErr w:type="gramStart"/>
+      <w:r>
+        <w:rPr>
+          <w:rFonts w:ascii="Courier New" w:hAnsi="Courier New" w:cs="Courier New"/>
+          <w:sz w:val="20"/>
+        </w:rPr>
+        <w:t>render</w:t>
+      </w:r>
+      <w:proofErr w:type="spellEnd"/>
+      <w:r>
+        <w:rPr>
+          <w:rFonts w:ascii="Courier New" w:hAnsi="Courier New" w:cs="Courier New"/>
+          <w:sz w:val="20"/>
+        </w:rPr>
+        <w:t>(</w:t>
+      </w:r>
+      <w:proofErr w:type="spellStart"/>
+      <w:proofErr w:type="gramEnd"/>
+      <w:r>
+        <w:rPr>
+          <w:rFonts w:ascii="Courier New" w:hAnsi="Courier New" w:cs="Courier New"/>
+          <w:sz w:val="20"/>
+        </w:rPr>
+        <w:t>request</w:t>
+      </w:r>
+      <w:proofErr w:type="spellEnd"/>
+      <w:r>
+        <w:rPr>
+          <w:rFonts w:ascii="Courier New" w:hAnsi="Courier New" w:cs="Courier New"/>
+          <w:sz w:val="20"/>
+        </w:rPr>
+        <w:t xml:space="preserve">, 'inicio.html', {'usuario': </w:t>
+      </w:r>
+      <w:proofErr w:type="spellStart"/>
+      <w:r>
+        <w:rPr>
+          <w:rFonts w:ascii="Courier New" w:hAnsi="Courier New" w:cs="Courier New"/>
+          <w:sz w:val="20"/>
+        </w:rPr>
+        <w:t>request.user</w:t>
+      </w:r>
+      <w:proofErr w:type="spellEnd"/>
+      <w:r>
+        <w:rPr>
+          <w:rFonts w:ascii="Courier New" w:hAnsi="Courier New" w:cs="Courier New"/>
+          <w:sz w:val="20"/>
+        </w:rPr>
+        <w:t>})</w:t>
+      </w:r>
+    </w:p>
+    <w:p>
+      <w:pPr>
+        <w:jc w:val="both"/>
+      </w:pPr>
+      <w:r>
+        <w:lastRenderedPageBreak/>
+        <w:t>En este ejemplo, la plantilla inicio.html podrá acceder al objeto usuario y mostrar su información de forma personalizada. Lo que el navegador finalmente muestra al consumidor es un documento HTML normal, pero generado en tiempo real en el servidor a partir de esa plantilla.</w:t>
+      </w:r>
+    </w:p>
+    <w:p>
+      <w:pPr>
+        <w:jc w:val="both"/>
+      </w:pPr>
+      <w:r>
+        <w:t xml:space="preserve">Otra característica destacable del sistema de plantillas de Django es su </w:t>
+      </w:r>
+      <w:r>
+        <w:rPr>
+          <w:bCs/>
+        </w:rPr>
+        <w:t>capacidad de herencia</w:t>
+      </w:r>
+      <w:r>
+        <w:t xml:space="preserve">. Gracias a esto, es posible definir una estructura base común (por ejemplo, una cabecera y un pie de página) y luego extenderla en otros </w:t>
+      </w:r>
+      <w:proofErr w:type="spellStart"/>
+      <w:r>
+        <w:t>templates</w:t>
+      </w:r>
+      <w:proofErr w:type="spellEnd"/>
+      <w:r>
+        <w:t xml:space="preserve"> que solo cambian el contenido específico de cada página. Esto favorece la reutilización del código, la consistencia visual del sitio y la facilidad de mantenimiento.</w:t>
+      </w:r>
+    </w:p>
+    <w:p>
+      <w:pPr>
+        <w:jc w:val="both"/>
+      </w:pPr>
+      <w:r>
+        <w:t xml:space="preserve">El uso de </w:t>
+      </w:r>
+      <w:proofErr w:type="spellStart"/>
+      <w:r>
+        <w:t>templates</w:t>
+      </w:r>
+      <w:proofErr w:type="spellEnd"/>
+      <w:r>
+        <w:t xml:space="preserve"> es vital para que una aplicación web sea verdaderamente dinámica. No solo permiten mostrar información que cambia constantemente —como listas de productos, nombres de usuarios, mensajes personalizados o resultados de búsquedas—, sino que también permiten construir formularios, gestionar errores y diseñar interfaces interactivas. Sin los </w:t>
+      </w:r>
+      <w:proofErr w:type="spellStart"/>
+      <w:r>
+        <w:t>templates</w:t>
+      </w:r>
+      <w:proofErr w:type="spellEnd"/>
+      <w:r>
+        <w:t>, Django no podría traducir la lógica interna del sistema en una experiencia accesible para el consumidor.</w:t>
+      </w:r>
+    </w:p>
+    <w:p>
+      <w:pPr>
+        <w:jc w:val="both"/>
+      </w:pPr>
+      <w:r>
+        <w:t xml:space="preserve">Según la </w:t>
+      </w:r>
+      <w:hyperlink r:id="rId13" w:tgtFrame="_new" w:history="1">
+        <w:r>
+          <w:rPr>
+            <w:rStyle w:val="Hipervnculo"/>
+          </w:rPr>
+          <w:t>documentación oficial</w:t>
+        </w:r>
+      </w:hyperlink>
+      <w:r>
+        <w:t xml:space="preserve">, los </w:t>
+      </w:r>
+      <w:proofErr w:type="spellStart"/>
+      <w:r>
+        <w:t>templates</w:t>
+      </w:r>
+      <w:proofErr w:type="spellEnd"/>
+      <w:r>
+        <w:t xml:space="preserve"> en Django “están diseñados para ser usados por diseñadores que saben cómo escribir HTML, pero que no quieren o necesitan aprender Python”. Esto muestra otro punto fuerte: el sistema está pensado para permitir la colaboración entre programadores y diseñadores sin que unos tengan que depender completamente de los otros. El desarrollador define la lógica y estructura de datos, mientras que el diseñador puede trabajar sobre los </w:t>
+      </w:r>
+      <w:proofErr w:type="spellStart"/>
+      <w:r>
+        <w:t>templates</w:t>
+      </w:r>
+      <w:proofErr w:type="spellEnd"/>
+      <w:r>
+        <w:t xml:space="preserve"> sabiendo que sus marcas </w:t>
+      </w:r>
+      <w:proofErr w:type="gramStart"/>
+      <w:r>
+        <w:t>{{ }</w:t>
+      </w:r>
+      <w:proofErr w:type="gramEnd"/>
+      <w:r>
+        <w:t>} y {% %} serán reemplazadas automáticamente por contenido real en tiempo de ejecución.</w:t>
+      </w:r>
+    </w:p>
+    <w:p>
+      <w:pPr>
+        <w:jc w:val="both"/>
+      </w:pPr>
+      <w:r>
+        <w:t xml:space="preserve">En definitiva, los </w:t>
+      </w:r>
+      <w:proofErr w:type="spellStart"/>
+      <w:r>
+        <w:t>templates</w:t>
+      </w:r>
+      <w:proofErr w:type="spellEnd"/>
+      <w:r>
+        <w:t xml:space="preserve"> en Django son </w:t>
+      </w:r>
+      <w:r>
+        <w:rPr>
+          <w:bCs/>
+        </w:rPr>
+        <w:t>archivos HTML enriquecidos con una sintaxis especial</w:t>
+      </w:r>
+      <w:r>
+        <w:t>, que permiten mostrar datos dinámicos al usuario final. Son el vínculo directo entre la lógica del servidor y la interfaz que percibe el consumidor, y su funcionamiento es clave para que las aplicaciones web no solo sean potentes, sino también accesibles, intuitivas y visualmente coherentes.</w:t>
+      </w:r>
+    </w:p>
+    <w:p>
+      <w:pPr>
+        <w:jc w:val="both"/>
+        <w:rPr>
+          <w:b/>
+        </w:rPr>
+      </w:pPr>
+      <w:bookmarkStart w:id="1" w:name="_GoBack"/>
+      <w:bookmarkEnd w:id="1"/>
     </w:p>
     <w:sectPr>
-      <w:headerReference w:type="even" r:id="rId12"/>
-      <w:headerReference w:type="default" r:id="rId13"/>
+      <w:headerReference w:type="even" r:id="rId14"/>
+      <w:headerReference w:type="default" r:id="rId15"/>
       <w:pgSz w:w="12240" w:h="15840" w:code="1"/>
       <w:pgMar w:top="1440" w:right="1440" w:bottom="1440" w:left="1440" w:header="709" w:footer="709" w:gutter="0"/>
       <w:pgNumType w:start="1"/>
@@ -862,15 +2821,7 @@
           <w:sz w:val="20"/>
           <w:szCs w:val="20"/>
         </w:rPr>
-        <w:t>Archivo o estructura que define el dis</w:t>
-      </w:r>
-      <w:r>
-        <w:rPr>
-          <w:color w:val="000000"/>
-          <w:sz w:val="20"/>
-          <w:szCs w:val="20"/>
-        </w:rPr>
-        <w:t>eño y la presentación de una interfaz, permitiendo separar el contenido dinámico de la lógica de programación mediante marcadores o sintaxis específica para ser completados por el motor de plantillas.</w:t>
+        <w:t>Archivo o estructura que define el diseño y la presentación de una interfaz, permitiendo separar el contenido dinámico de la lógica de programación mediante marcadores o sintaxis específica para ser completados por el motor de plantillas.</w:t>
       </w:r>
     </w:p>
     <w:p>
@@ -890,6 +2841,25 @@
           <w:szCs w:val="20"/>
         </w:rPr>
       </w:pPr>
+    </w:p>
+  </w:footnote>
+  <w:footnote w:id="3">
+    <w:p>
+      <w:pPr>
+        <w:pStyle w:val="Textonotapie"/>
+      </w:pPr>
+      <w:r>
+        <w:rPr>
+          <w:rStyle w:val="Refdenotaalpie"/>
+        </w:rPr>
+        <w:footnoteRef/>
+      </w:r>
+      <w:r>
+        <w:t xml:space="preserve"> </w:t>
+      </w:r>
+      <w:r>
+        <w:t>Lenguaje estándar para gestionar bases de datos relacionales mediante operaciones como consulta, inserción, actualización y eliminación de datos.</w:t>
+      </w:r>
     </w:p>
   </w:footnote>
 </w:footnotes>
@@ -915,6 +2885,7 @@
           <w:docPartUnique/>
         </w:docPartObj>
       </w:sdtPr>
+      <w:sdtEndPr/>
       <w:sdtContent>
         <w:r>
           <w:fldChar w:fldCharType="begin"/>
@@ -930,7 +2901,7 @@
             <w:noProof/>
             <w:lang w:val="es-ES"/>
           </w:rPr>
-          <w:t>4</w:t>
+          <w:t>8</w:t>
         </w:r>
         <w:r>
           <w:fldChar w:fldCharType="end"/>
@@ -966,6 +2937,7 @@
           <w:docPartUnique/>
         </w:docPartObj>
       </w:sdtPr>
+      <w:sdtEndPr/>
       <w:sdtContent>
         <w:r>
           <w:tab/>
@@ -984,7 +2956,7 @@
             <w:noProof/>
             <w:lang w:val="es-ES"/>
           </w:rPr>
-          <w:t>5</w:t>
+          <w:t>9</w:t>
         </w:r>
         <w:r>
           <w:fldChar w:fldCharType="end"/>
@@ -998,6 +2970,119 @@
 <file path=word/numbering.xml><?xml version="1.0" encoding="utf-8"?>
 <w:numbering xmlns:wpc="http://schemas.microsoft.com/office/word/2010/wordprocessingCanvas" xmlns:cx="http://schemas.microsoft.com/office/drawing/2014/chartex" xmlns:mc="http://schemas.openxmlformats.org/markup-compatibility/2006" xmlns:o="urn:schemas-microsoft-com:office:office" xmlns:r="http://schemas.openxmlformats.org/officeDocument/2006/relationships" xmlns:m="http://schemas.openxmlformats.org/officeDocument/2006/math" xmlns:v="urn:schemas-microsoft-com:vml" xmlns:wp14="http://schemas.microsoft.com/office/word/2010/wordprocessingDrawing" xmlns:wp="http://schemas.openxmlformats.org/drawingml/2006/wordprocessingDrawing" xmlns:w10="urn:schemas-microsoft-com:office:word" xmlns:w="http://schemas.openxmlformats.org/wordprocessingml/2006/main" xmlns:w14="http://schemas.microsoft.com/office/word/2010/wordml" xmlns:w15="http://schemas.microsoft.com/office/word/2012/wordml" xmlns:w16se="http://schemas.microsoft.com/office/word/2015/wordml/symex" xmlns:wpg="http://schemas.microsoft.com/office/word/2010/wordprocessingGroup" xmlns:wpi="http://schemas.microsoft.com/office/word/2010/wordprocessingInk" xmlns:wne="http://schemas.microsoft.com/office/word/2006/wordml" xmlns:wps="http://schemas.microsoft.com/office/word/2010/wordprocessingShape" mc:Ignorable="w14 w15 w16se wp14">
   <w:abstractNum w:abstractNumId="0" w15:restartNumberingAfterBreak="0">
+    <w:nsid w:val="4317065D"/>
+    <w:multiLevelType w:val="multilevel"/>
+    <w:tmpl w:val="92B80FB6"/>
+    <w:lvl w:ilvl="0">
+      <w:start w:val="1"/>
+      <w:numFmt w:val="decimal"/>
+      <w:lvlText w:val="%1."/>
+      <w:lvlJc w:val="left"/>
+      <w:pPr>
+        <w:tabs>
+          <w:tab w:val="num" w:pos="720"/>
+        </w:tabs>
+        <w:ind w:left="720" w:hanging="360"/>
+      </w:pPr>
+    </w:lvl>
+    <w:lvl w:ilvl="1" w:tentative="1">
+      <w:start w:val="1"/>
+      <w:numFmt w:val="decimal"/>
+      <w:lvlText w:val="%2."/>
+      <w:lvlJc w:val="left"/>
+      <w:pPr>
+        <w:tabs>
+          <w:tab w:val="num" w:pos="1440"/>
+        </w:tabs>
+        <w:ind w:left="1440" w:hanging="360"/>
+      </w:pPr>
+    </w:lvl>
+    <w:lvl w:ilvl="2" w:tentative="1">
+      <w:start w:val="1"/>
+      <w:numFmt w:val="decimal"/>
+      <w:lvlText w:val="%3."/>
+      <w:lvlJc w:val="left"/>
+      <w:pPr>
+        <w:tabs>
+          <w:tab w:val="num" w:pos="2160"/>
+        </w:tabs>
+        <w:ind w:left="2160" w:hanging="360"/>
+      </w:pPr>
+    </w:lvl>
+    <w:lvl w:ilvl="3" w:tentative="1">
+      <w:start w:val="1"/>
+      <w:numFmt w:val="decimal"/>
+      <w:lvlText w:val="%4."/>
+      <w:lvlJc w:val="left"/>
+      <w:pPr>
+        <w:tabs>
+          <w:tab w:val="num" w:pos="2880"/>
+        </w:tabs>
+        <w:ind w:left="2880" w:hanging="360"/>
+      </w:pPr>
+    </w:lvl>
+    <w:lvl w:ilvl="4" w:tentative="1">
+      <w:start w:val="1"/>
+      <w:numFmt w:val="decimal"/>
+      <w:lvlText w:val="%5."/>
+      <w:lvlJc w:val="left"/>
+      <w:pPr>
+        <w:tabs>
+          <w:tab w:val="num" w:pos="3600"/>
+        </w:tabs>
+        <w:ind w:left="3600" w:hanging="360"/>
+      </w:pPr>
+    </w:lvl>
+    <w:lvl w:ilvl="5" w:tentative="1">
+      <w:start w:val="1"/>
+      <w:numFmt w:val="decimal"/>
+      <w:lvlText w:val="%6."/>
+      <w:lvlJc w:val="left"/>
+      <w:pPr>
+        <w:tabs>
+          <w:tab w:val="num" w:pos="4320"/>
+        </w:tabs>
+        <w:ind w:left="4320" w:hanging="360"/>
+      </w:pPr>
+    </w:lvl>
+    <w:lvl w:ilvl="6" w:tentative="1">
+      <w:start w:val="1"/>
+      <w:numFmt w:val="decimal"/>
+      <w:lvlText w:val="%7."/>
+      <w:lvlJc w:val="left"/>
+      <w:pPr>
+        <w:tabs>
+          <w:tab w:val="num" w:pos="5040"/>
+        </w:tabs>
+        <w:ind w:left="5040" w:hanging="360"/>
+      </w:pPr>
+    </w:lvl>
+    <w:lvl w:ilvl="7" w:tentative="1">
+      <w:start w:val="1"/>
+      <w:numFmt w:val="decimal"/>
+      <w:lvlText w:val="%8."/>
+      <w:lvlJc w:val="left"/>
+      <w:pPr>
+        <w:tabs>
+          <w:tab w:val="num" w:pos="5760"/>
+        </w:tabs>
+        <w:ind w:left="5760" w:hanging="360"/>
+      </w:pPr>
+    </w:lvl>
+    <w:lvl w:ilvl="8" w:tentative="1">
+      <w:start w:val="1"/>
+      <w:numFmt w:val="decimal"/>
+      <w:lvlText w:val="%9."/>
+      <w:lvlJc w:val="left"/>
+      <w:pPr>
+        <w:tabs>
+          <w:tab w:val="num" w:pos="6480"/>
+        </w:tabs>
+        <w:ind w:left="6480" w:hanging="360"/>
+      </w:pPr>
+    </w:lvl>
+  </w:abstractNum>
+  <w:abstractNum w:abstractNumId="1" w15:restartNumberingAfterBreak="0">
     <w:nsid w:val="73AC5023"/>
     <w:multiLevelType w:val="multilevel"/>
     <w:tmpl w:val="1A1E4E20"/>
@@ -1084,6 +3169,9 @@
     </w:lvl>
   </w:abstractNum>
   <w:num w:numId="1">
+    <w:abstractNumId w:val="1"/>
+  </w:num>
+  <w:num w:numId="2">
     <w:abstractNumId w:val="0"/>
   </w:num>
 </w:numbering>
@@ -2048,7 +4136,7 @@
 </file>
 
 <file path=customXml/itemProps2.xml><?xml version="1.0" encoding="utf-8"?>
-<ds:datastoreItem xmlns:ds="http://schemas.openxmlformats.org/officeDocument/2006/customXml" ds:itemID="{5A230730-142A-4659-BF8C-D3D279C1DA0E}">
+<ds:datastoreItem xmlns:ds="http://schemas.openxmlformats.org/officeDocument/2006/customXml" ds:itemID="{A3391429-B1E1-4470-927B-4A2718DF3887}">
   <ds:schemaRefs>
     <ds:schemaRef ds:uri="http://schemas.openxmlformats.org/officeDocument/2006/bibliography"/>
   </ds:schemaRefs>

</xml_diff>